<commit_message>
Major Change - Addition of Supabase database (migration from sql.js). File upload functionality for course
</commit_message>
<xml_diff>
--- a/prompthistory/1. Start of the project.docx
+++ b/prompthistory/1. Start of the project.docx
@@ -35,31 +35,7 @@
               <w:ind w:left="-20"/>
             </w:pPr>
             <w:r>
-              <w:t>"template": "bolt-</w:t>
-            </w:r>
-            <w:proofErr w:type="spellStart"/>
-            <w:r>
-              <w:t>vite</w:t>
-            </w:r>
-            <w:proofErr w:type="spellEnd"/>
-            <w:r>
-              <w:t>-react-</w:t>
-            </w:r>
-            <w:proofErr w:type="spellStart"/>
-            <w:r>
-              <w:t>ts</w:t>
-            </w:r>
-            <w:proofErr w:type="spellEnd"/>
-            <w:r>
-              <w:t>", use only "</w:t>
-            </w:r>
-            <w:proofErr w:type="spellStart"/>
-            <w:r>
-              <w:t>lucide</w:t>
-            </w:r>
-            <w:proofErr w:type="spellEnd"/>
-            <w:r>
-              <w:t xml:space="preserve">-react" for icons, "react-hot-toast" for notification, </w:t>
+              <w:t xml:space="preserve">"template": "bolt-vite-react-ts", use only "lucide-react" for icons, "react-hot-toast" for notification, </w:t>
             </w:r>
           </w:p>
           <w:p>
@@ -67,23 +43,7 @@
               <w:ind w:left="-20"/>
             </w:pPr>
             <w:r>
-              <w:t>"typescript-</w:t>
-            </w:r>
-            <w:proofErr w:type="spellStart"/>
-            <w:r>
-              <w:t>eslint</w:t>
-            </w:r>
-            <w:proofErr w:type="spellEnd"/>
-            <w:r>
-              <w:t>" and "</w:t>
-            </w:r>
-            <w:proofErr w:type="spellStart"/>
-            <w:r>
-              <w:t>autofixer</w:t>
-            </w:r>
-            <w:proofErr w:type="spellEnd"/>
-            <w:r>
-              <w:t xml:space="preserve">" for defect troubleshooting and fixing. </w:t>
+              <w:t xml:space="preserve">"typescript-eslint" and "autofixer" for defect troubleshooting and fixing. </w:t>
             </w:r>
           </w:p>
           <w:p>
@@ -96,15 +56,7 @@
               <w:ind w:left="-20"/>
             </w:pPr>
             <w:r>
-              <w:t xml:space="preserve">Create an app to add course, view the course in cards. Course details - Title, Description, Course </w:t>
-            </w:r>
-            <w:proofErr w:type="spellStart"/>
-            <w:r>
-              <w:t>image,fees</w:t>
-            </w:r>
-            <w:proofErr w:type="spellEnd"/>
-            <w:r>
-              <w:t xml:space="preserve">, and option to add chapters and videos under chapter.  </w:t>
+              <w:t xml:space="preserve">Create an app to add course, view the course in cards. Course details - Title, Description, Course image,fees, and option to add chapters and videos under chapter.  </w:t>
             </w:r>
           </w:p>
         </w:tc>
@@ -369,13 +321,7 @@
         <w:rPr>
           <w:noProof/>
         </w:rPr>
-        <w:t xml:space="preserve"> </w:t>
-      </w:r>
-      <w:r>
-        <w:rPr>
-          <w:noProof/>
-        </w:rPr>
-        <w:t xml:space="preserve">Videos not visible in the course details. </w:t>
+        <w:t xml:space="preserve"> Videos not visible in the course details. </w:t>
       </w:r>
     </w:p>
     <w:p>
@@ -618,10 +564,7 @@
               <w:ind w:left="-20"/>
             </w:pPr>
             <w:r>
-              <w:t xml:space="preserve">Making clear stack selection requirements. This helps to not use multiple source for similar functionality and gives optimized code with lesser dependencies and libraries used. </w:t>
-            </w:r>
-            <w:r>
-              <w:t xml:space="preserve"> </w:t>
+              <w:t xml:space="preserve">Making clear stack selection requirements. This helps to not use multiple source for similar functionality and gives optimized code with lesser dependencies and libraries used.  </w:t>
             </w:r>
           </w:p>
           <w:p>
@@ -649,11 +592,1927 @@
         <w:ind w:left="720"/>
       </w:pPr>
     </w:p>
+    <w:p>
+      <w:r>
+        <w:t xml:space="preserve">2. Integrate external database supabase: </w:t>
+      </w:r>
+    </w:p>
+    <w:p>
+      <w:r>
+        <w:t xml:space="preserve">                Prompt:</w:t>
+      </w:r>
+    </w:p>
+    <w:tbl>
+      <w:tblPr>
+        <w:tblStyle w:val="TableGrid"/>
+        <w:tblW w:w="0" w:type="auto"/>
+        <w:tblInd w:w="805" w:type="dxa"/>
+        <w:tblLook w:val="04A0" w:firstRow="1" w:lastRow="0" w:firstColumn="1" w:lastColumn="0" w:noHBand="0" w:noVBand="1"/>
+      </w:tblPr>
+      <w:tblGrid>
+        <w:gridCol w:w="8545"/>
+      </w:tblGrid>
+      <w:tr>
+        <w:tc>
+          <w:tcPr>
+            <w:tcW w:w="8545" w:type="dxa"/>
+          </w:tcPr>
+          <w:p>
+            <w:r>
+              <w:t xml:space="preserve"> Move the project to supabase database. </w:t>
+            </w:r>
+          </w:p>
+        </w:tc>
+      </w:tr>
+    </w:tbl>
+    <w:p/>
+    <w:p>
+      <w:r>
+        <w:t xml:space="preserve">Second prompt : </w:t>
+      </w:r>
+    </w:p>
+    <w:p>
+      <w:r>
+        <w:t xml:space="preserve"> </w:t>
+      </w:r>
+    </w:p>
+    <w:tbl>
+      <w:tblPr>
+        <w:tblStyle w:val="TableGrid"/>
+        <w:tblW w:w="8600" w:type="dxa"/>
+        <w:tblInd w:w="755" w:type="dxa"/>
+        <w:tblLook w:val="04A0" w:firstRow="1" w:lastRow="0" w:firstColumn="1" w:lastColumn="0" w:noHBand="0" w:noVBand="1"/>
+      </w:tblPr>
+      <w:tblGrid>
+        <w:gridCol w:w="9576"/>
+      </w:tblGrid>
+      <w:tr>
+        <w:tc>
+          <w:tcPr>
+            <w:tcW w:w="8600" w:type="dxa"/>
+          </w:tcPr>
+          <w:p>
+            <w:r>
+              <w:t>Implement course deletion</w:t>
+            </w:r>
+            <w:r>
+              <w:t xml:space="preserve"> functionality.</w:t>
+            </w:r>
+          </w:p>
+        </w:tc>
+      </w:tr>
+      <w:tr>
+        <w:tc>
+          <w:tcPr>
+            <w:tcW w:w="8600" w:type="dxa"/>
+          </w:tcPr>
+          <w:p>
+            <w:pPr>
+              <w:jc w:val="center"/>
+            </w:pPr>
+            <w:r>
+              <w:rPr>
+                <w:noProof/>
+              </w:rPr>
+              <w:drawing>
+                <wp:inline distT="0" distB="0" distL="0" distR="0" wp14:anchorId="2E95834A" wp14:editId="38DA74D7">
+                  <wp:extent cx="3248025" cy="2638425"/>
+                  <wp:effectExtent l="0" t="0" r="9525" b="9525"/>
+                  <wp:docPr id="1102894410" name="Picture 1"/>
+                  <wp:cNvGraphicFramePr>
+                    <a:graphicFrameLocks xmlns:a="http://schemas.openxmlformats.org/drawingml/2006/main" noChangeAspect="1"/>
+                  </wp:cNvGraphicFramePr>
+                  <a:graphic xmlns:a="http://schemas.openxmlformats.org/drawingml/2006/main">
+                    <a:graphicData uri="http://schemas.openxmlformats.org/drawingml/2006/picture">
+                      <pic:pic xmlns:pic="http://schemas.openxmlformats.org/drawingml/2006/picture">
+                        <pic:nvPicPr>
+                          <pic:cNvPr id="1102894410" name=""/>
+                          <pic:cNvPicPr/>
+                        </pic:nvPicPr>
+                        <pic:blipFill>
+                          <a:blip r:embed="rId10"/>
+                          <a:stretch>
+                            <a:fillRect/>
+                          </a:stretch>
+                        </pic:blipFill>
+                        <pic:spPr>
+                          <a:xfrm>
+                            <a:off x="0" y="0"/>
+                            <a:ext cx="3248025" cy="2638425"/>
+                          </a:xfrm>
+                          <a:prstGeom prst="rect">
+                            <a:avLst/>
+                          </a:prstGeom>
+                        </pic:spPr>
+                      </pic:pic>
+                    </a:graphicData>
+                  </a:graphic>
+                </wp:inline>
+              </w:drawing>
+            </w:r>
+          </w:p>
+        </w:tc>
+      </w:tr>
+      <w:tr>
+        <w:tc>
+          <w:tcPr>
+            <w:tcW w:w="8600" w:type="dxa"/>
+          </w:tcPr>
+          <w:p>
+            <w:pPr>
+              <w:rPr>
+                <w:noProof/>
+              </w:rPr>
+            </w:pPr>
+            <w:r>
+              <w:rPr>
+                <w:noProof/>
+              </w:rPr>
+              <w:drawing>
+                <wp:inline distT="0" distB="0" distL="0" distR="0" wp14:anchorId="2FC13678" wp14:editId="225375AF">
+                  <wp:extent cx="5943600" cy="711835"/>
+                  <wp:effectExtent l="0" t="0" r="0" b="0"/>
+                  <wp:docPr id="2072569968" name="Picture 1"/>
+                  <wp:cNvGraphicFramePr>
+                    <a:graphicFrameLocks xmlns:a="http://schemas.openxmlformats.org/drawingml/2006/main" noChangeAspect="1"/>
+                  </wp:cNvGraphicFramePr>
+                  <a:graphic xmlns:a="http://schemas.openxmlformats.org/drawingml/2006/main">
+                    <a:graphicData uri="http://schemas.openxmlformats.org/drawingml/2006/picture">
+                      <pic:pic xmlns:pic="http://schemas.openxmlformats.org/drawingml/2006/picture">
+                        <pic:nvPicPr>
+                          <pic:cNvPr id="2072569968" name=""/>
+                          <pic:cNvPicPr/>
+                        </pic:nvPicPr>
+                        <pic:blipFill>
+                          <a:blip r:embed="rId11"/>
+                          <a:stretch>
+                            <a:fillRect/>
+                          </a:stretch>
+                        </pic:blipFill>
+                        <pic:spPr>
+                          <a:xfrm>
+                            <a:off x="0" y="0"/>
+                            <a:ext cx="5943600" cy="711835"/>
+                          </a:xfrm>
+                          <a:prstGeom prst="rect">
+                            <a:avLst/>
+                          </a:prstGeom>
+                        </pic:spPr>
+                      </pic:pic>
+                    </a:graphicData>
+                  </a:graphic>
+                </wp:inline>
+              </w:drawing>
+            </w:r>
+          </w:p>
+        </w:tc>
+      </w:tr>
+    </w:tbl>
+    <w:p/>
+    <w:p/>
+    <w:p>
+      <w:r>
+        <w:lastRenderedPageBreak/>
+        <w:t>Third Prompt:</w:t>
+      </w:r>
+    </w:p>
+    <w:p>
+      <w:pPr>
+        <w:rPr>
+          <w:i/>
+          <w:iCs/>
+        </w:rPr>
+      </w:pPr>
+      <w:r>
+        <w:t>This time I have to also start cleaning up the code for responsiveness. So added it into prompt. And to optimize token usage informed :</w:t>
+      </w:r>
+      <w:r>
+        <w:t xml:space="preserve"> </w:t>
+      </w:r>
+      <w:r>
+        <w:rPr>
+          <w:i/>
+          <w:iCs/>
+        </w:rPr>
+        <w:t>age that you are updating ensure that it is responsive. dont check page responsive for all page, only those getting changed. Add tag "PageResponsiveChecked" so that next time you dont check responsivity of that page</w:t>
+      </w:r>
+    </w:p>
+    <w:tbl>
+      <w:tblPr>
+        <w:tblStyle w:val="TableGrid"/>
+        <w:tblW w:w="8600" w:type="dxa"/>
+        <w:tblInd w:w="755" w:type="dxa"/>
+        <w:tblLook w:val="04A0" w:firstRow="1" w:lastRow="0" w:firstColumn="1" w:lastColumn="0" w:noHBand="0" w:noVBand="1"/>
+      </w:tblPr>
+      <w:tblGrid>
+        <w:gridCol w:w="8600"/>
+      </w:tblGrid>
+      <w:tr>
+        <w:tc>
+          <w:tcPr>
+            <w:tcW w:w="8600" w:type="dxa"/>
+          </w:tcPr>
+          <w:p>
+            <w:r>
+              <w:t>page that you are updating ensure that it is responsive. dont check page responsive for all page, only those getting changed. Add tag "PageResponsiveChecked" so that next time you dont check responsivity of that page. Bug : There is no UX available to upload video in Addcourse or Editcourse.</w:t>
+            </w:r>
+          </w:p>
+          <w:p>
+            <w:pPr>
+              <w:rPr>
+                <w:b/>
+                <w:bCs/>
+              </w:rPr>
+            </w:pPr>
+            <w:r>
+              <w:rPr>
+                <w:b/>
+                <w:bCs/>
+              </w:rPr>
+              <w:t>Bolt</w:t>
+            </w:r>
+          </w:p>
+          <w:p/>
+        </w:tc>
+      </w:tr>
+      <w:tr>
+        <w:tc>
+          <w:tcPr>
+            <w:tcW w:w="8600" w:type="dxa"/>
+          </w:tcPr>
+          <w:p>
+            <w:pPr>
+              <w:jc w:val="center"/>
+            </w:pPr>
+            <w:r>
+              <w:rPr>
+                <w:noProof/>
+              </w:rPr>
+              <w:drawing>
+                <wp:inline distT="0" distB="0" distL="0" distR="0" wp14:anchorId="60801E63" wp14:editId="2E1A9A27">
+                  <wp:extent cx="3486150" cy="3009900"/>
+                  <wp:effectExtent l="0" t="0" r="0" b="0"/>
+                  <wp:docPr id="1692619947" name="Picture 1"/>
+                  <wp:cNvGraphicFramePr>
+                    <a:graphicFrameLocks xmlns:a="http://schemas.openxmlformats.org/drawingml/2006/main" noChangeAspect="1"/>
+                  </wp:cNvGraphicFramePr>
+                  <a:graphic xmlns:a="http://schemas.openxmlformats.org/drawingml/2006/main">
+                    <a:graphicData uri="http://schemas.openxmlformats.org/drawingml/2006/picture">
+                      <pic:pic xmlns:pic="http://schemas.openxmlformats.org/drawingml/2006/picture">
+                        <pic:nvPicPr>
+                          <pic:cNvPr id="1692619947" name=""/>
+                          <pic:cNvPicPr/>
+                        </pic:nvPicPr>
+                        <pic:blipFill>
+                          <a:blip r:embed="rId12"/>
+                          <a:stretch>
+                            <a:fillRect/>
+                          </a:stretch>
+                        </pic:blipFill>
+                        <pic:spPr>
+                          <a:xfrm>
+                            <a:off x="0" y="0"/>
+                            <a:ext cx="3486150" cy="3009900"/>
+                          </a:xfrm>
+                          <a:prstGeom prst="rect">
+                            <a:avLst/>
+                          </a:prstGeom>
+                        </pic:spPr>
+                      </pic:pic>
+                    </a:graphicData>
+                  </a:graphic>
+                </wp:inline>
+              </w:drawing>
+            </w:r>
+          </w:p>
+        </w:tc>
+      </w:tr>
+    </w:tbl>
+    <w:p>
+      <w:r>
+        <w:t xml:space="preserve">Output : </w:t>
+      </w:r>
+    </w:p>
+    <w:p>
+      <w:pPr>
+        <w:jc w:val="center"/>
+      </w:pPr>
+      <w:r>
+        <w:rPr>
+          <w:noProof/>
+        </w:rPr>
+        <w:lastRenderedPageBreak/>
+        <w:drawing>
+          <wp:inline distT="0" distB="0" distL="0" distR="0" wp14:anchorId="0D5D18E9" wp14:editId="5251F21F">
+            <wp:extent cx="3727450" cy="3234465"/>
+            <wp:effectExtent l="0" t="0" r="6350" b="4445"/>
+            <wp:docPr id="907140741" name="Picture 1"/>
+            <wp:cNvGraphicFramePr>
+              <a:graphicFrameLocks xmlns:a="http://schemas.openxmlformats.org/drawingml/2006/main" noChangeAspect="1"/>
+            </wp:cNvGraphicFramePr>
+            <a:graphic xmlns:a="http://schemas.openxmlformats.org/drawingml/2006/main">
+              <a:graphicData uri="http://schemas.openxmlformats.org/drawingml/2006/picture">
+                <pic:pic xmlns:pic="http://schemas.openxmlformats.org/drawingml/2006/picture">
+                  <pic:nvPicPr>
+                    <pic:cNvPr id="907140741" name=""/>
+                    <pic:cNvPicPr/>
+                  </pic:nvPicPr>
+                  <pic:blipFill>
+                    <a:blip r:embed="rId13"/>
+                    <a:stretch>
+                      <a:fillRect/>
+                    </a:stretch>
+                  </pic:blipFill>
+                  <pic:spPr>
+                    <a:xfrm>
+                      <a:off x="0" y="0"/>
+                      <a:ext cx="3733871" cy="3240037"/>
+                    </a:xfrm>
+                    <a:prstGeom prst="rect">
+                      <a:avLst/>
+                    </a:prstGeom>
+                  </pic:spPr>
+                </pic:pic>
+              </a:graphicData>
+            </a:graphic>
+          </wp:inline>
+        </w:drawing>
+      </w:r>
+    </w:p>
+    <w:p>
+      <w:r>
+        <w:t xml:space="preserve">Auto Detection of the bug by bolt: </w:t>
+      </w:r>
+    </w:p>
+    <w:p>
+      <w:pPr>
+        <w:jc w:val="center"/>
+        <w:rPr>
+          <w:i/>
+          <w:iCs/>
+        </w:rPr>
+      </w:pPr>
+      <w:r>
+        <w:rPr>
+          <w:noProof/>
+        </w:rPr>
+        <w:drawing>
+          <wp:inline distT="0" distB="0" distL="0" distR="0" wp14:anchorId="753868B6" wp14:editId="44E067B3">
+            <wp:extent cx="3590925" cy="1333500"/>
+            <wp:effectExtent l="0" t="0" r="9525" b="0"/>
+            <wp:docPr id="102384950" name="Picture 1" descr="A black screen with white text&#10;&#10;AI-generated content may be incorrect."/>
+            <wp:cNvGraphicFramePr>
+              <a:graphicFrameLocks xmlns:a="http://schemas.openxmlformats.org/drawingml/2006/main" noChangeAspect="1"/>
+            </wp:cNvGraphicFramePr>
+            <a:graphic xmlns:a="http://schemas.openxmlformats.org/drawingml/2006/main">
+              <a:graphicData uri="http://schemas.openxmlformats.org/drawingml/2006/picture">
+                <pic:pic xmlns:pic="http://schemas.openxmlformats.org/drawingml/2006/picture">
+                  <pic:nvPicPr>
+                    <pic:cNvPr id="102384950" name="Picture 1" descr="A black screen with white text&#10;&#10;AI-generated content may be incorrect."/>
+                    <pic:cNvPicPr/>
+                  </pic:nvPicPr>
+                  <pic:blipFill>
+                    <a:blip r:embed="rId14"/>
+                    <a:stretch>
+                      <a:fillRect/>
+                    </a:stretch>
+                  </pic:blipFill>
+                  <pic:spPr>
+                    <a:xfrm>
+                      <a:off x="0" y="0"/>
+                      <a:ext cx="3590925" cy="1333500"/>
+                    </a:xfrm>
+                    <a:prstGeom prst="rect">
+                      <a:avLst/>
+                    </a:prstGeom>
+                  </pic:spPr>
+                </pic:pic>
+              </a:graphicData>
+            </a:graphic>
+          </wp:inline>
+        </w:drawing>
+      </w:r>
+    </w:p>
+    <w:p>
+      <w:pPr>
+        <w:rPr>
+          <w:i/>
+          <w:iCs/>
+        </w:rPr>
+      </w:pPr>
+      <w:r>
+        <w:rPr>
+          <w:i/>
+          <w:iCs/>
+        </w:rPr>
+        <w:t>I can see the issue - the Supabase Storage buckets that the application is trying to use don't exist yet. The storage service is attempting to upload files to buckets named 'course-images', 'course-materials', and 'course-videos', but these haven't been created in your Supabase project.</w:t>
+      </w:r>
+    </w:p>
+    <w:p>
+      <w:pPr>
+        <w:rPr>
+          <w:i/>
+          <w:iCs/>
+        </w:rPr>
+      </w:pPr>
+      <w:r>
+        <w:rPr>
+          <w:i/>
+          <w:iCs/>
+        </w:rPr>
+        <w:t xml:space="preserve">Bolt asks for confirmation to execute command to supabase server and it automatically completes integration. </w:t>
+      </w:r>
+    </w:p>
+    <w:p>
+      <w:pPr>
+        <w:jc w:val="center"/>
+        <w:rPr>
+          <w:i/>
+          <w:iCs/>
+        </w:rPr>
+      </w:pPr>
+      <w:r>
+        <w:rPr>
+          <w:noProof/>
+        </w:rPr>
+        <w:drawing>
+          <wp:inline distT="0" distB="0" distL="0" distR="0" wp14:anchorId="6D2A724C" wp14:editId="3ADDBC3D">
+            <wp:extent cx="3495675" cy="952500"/>
+            <wp:effectExtent l="0" t="0" r="9525" b="0"/>
+            <wp:docPr id="1778016804" name="Picture 1" descr="A screenshot of a computer&#10;&#10;AI-generated content may be incorrect."/>
+            <wp:cNvGraphicFramePr>
+              <a:graphicFrameLocks xmlns:a="http://schemas.openxmlformats.org/drawingml/2006/main" noChangeAspect="1"/>
+            </wp:cNvGraphicFramePr>
+            <a:graphic xmlns:a="http://schemas.openxmlformats.org/drawingml/2006/main">
+              <a:graphicData uri="http://schemas.openxmlformats.org/drawingml/2006/picture">
+                <pic:pic xmlns:pic="http://schemas.openxmlformats.org/drawingml/2006/picture">
+                  <pic:nvPicPr>
+                    <pic:cNvPr id="1778016804" name="Picture 1" descr="A screenshot of a computer&#10;&#10;AI-generated content may be incorrect."/>
+                    <pic:cNvPicPr/>
+                  </pic:nvPicPr>
+                  <pic:blipFill>
+                    <a:blip r:embed="rId15"/>
+                    <a:stretch>
+                      <a:fillRect/>
+                    </a:stretch>
+                  </pic:blipFill>
+                  <pic:spPr>
+                    <a:xfrm>
+                      <a:off x="0" y="0"/>
+                      <a:ext cx="3495675" cy="952500"/>
+                    </a:xfrm>
+                    <a:prstGeom prst="rect">
+                      <a:avLst/>
+                    </a:prstGeom>
+                  </pic:spPr>
+                </pic:pic>
+              </a:graphicData>
+            </a:graphic>
+          </wp:inline>
+        </w:drawing>
+      </w:r>
+    </w:p>
+    <w:p>
+      <w:pPr>
+        <w:jc w:val="center"/>
+        <w:rPr>
+          <w:i/>
+          <w:iCs/>
+        </w:rPr>
+      </w:pPr>
+    </w:p>
+    <w:p>
+      <w:r>
+        <w:lastRenderedPageBreak/>
+        <w:t xml:space="preserve">3. Adding registration and landing page. </w:t>
+      </w:r>
+    </w:p>
+    <w:p/>
+    <w:p>
+      <w:r>
+        <w:t xml:space="preserve">5. Adding Student Enrollment for the course. </w:t>
+      </w:r>
+    </w:p>
+    <w:tbl>
+      <w:tblPr>
+        <w:tblStyle w:val="TableGrid"/>
+        <w:tblW w:w="0" w:type="auto"/>
+        <w:tblLook w:val="04A0" w:firstRow="1" w:lastRow="0" w:firstColumn="1" w:lastColumn="0" w:noHBand="0" w:noVBand="1"/>
+      </w:tblPr>
+      <w:tblGrid>
+        <w:gridCol w:w="9350"/>
+      </w:tblGrid>
+      <w:tr>
+        <w:tc>
+          <w:tcPr>
+            <w:tcW w:w="9350" w:type="dxa"/>
+          </w:tcPr>
+          <w:p>
+            <w:r>
+              <w:t>if couses is enrolled, Coursecard will get 'Enrolled' for the user. Update CourseCard.tsx for button to allow enrolling the course. For enrolled course, clicking on View Course button will show CourseEnrollDetail.tsx. Add route for CourseEntrollDetail.tsx. Dont give me explanation, just brief update after change.</w:t>
+            </w:r>
+          </w:p>
+        </w:tc>
+      </w:tr>
+    </w:tbl>
+    <w:p>
+      <w:r>
+        <w:t>I have manually copied CourseEnrollDetail.tsx. (I don’t know why I have done it, may be just wanted to keep the design intact with CourseDetail which is currently implemented)</w:t>
+      </w:r>
+    </w:p>
+    <w:p>
+      <w:pPr>
+        <w:jc w:val="center"/>
+      </w:pPr>
+      <w:r>
+        <w:rPr>
+          <w:noProof/>
+        </w:rPr>
+        <w:drawing>
+          <wp:inline distT="0" distB="0" distL="0" distR="0" wp14:anchorId="214DAD34" wp14:editId="3BFA67A0">
+            <wp:extent cx="3609975" cy="2219325"/>
+            <wp:effectExtent l="0" t="0" r="9525" b="9525"/>
+            <wp:docPr id="2050481398" name="Picture 1"/>
+            <wp:cNvGraphicFramePr>
+              <a:graphicFrameLocks xmlns:a="http://schemas.openxmlformats.org/drawingml/2006/main" noChangeAspect="1"/>
+            </wp:cNvGraphicFramePr>
+            <a:graphic xmlns:a="http://schemas.openxmlformats.org/drawingml/2006/main">
+              <a:graphicData uri="http://schemas.openxmlformats.org/drawingml/2006/picture">
+                <pic:pic xmlns:pic="http://schemas.openxmlformats.org/drawingml/2006/picture">
+                  <pic:nvPicPr>
+                    <pic:cNvPr id="2050481398" name=""/>
+                    <pic:cNvPicPr/>
+                  </pic:nvPicPr>
+                  <pic:blipFill>
+                    <a:blip r:embed="rId16"/>
+                    <a:stretch>
+                      <a:fillRect/>
+                    </a:stretch>
+                  </pic:blipFill>
+                  <pic:spPr>
+                    <a:xfrm>
+                      <a:off x="0" y="0"/>
+                      <a:ext cx="3609975" cy="2219325"/>
+                    </a:xfrm>
+                    <a:prstGeom prst="rect">
+                      <a:avLst/>
+                    </a:prstGeom>
+                  </pic:spPr>
+                </pic:pic>
+              </a:graphicData>
+            </a:graphic>
+          </wp:inline>
+        </w:drawing>
+      </w:r>
+    </w:p>
+    <w:p>
+      <w:r>
+        <w:t>And brief update by bolt</w:t>
+      </w:r>
+    </w:p>
+    <w:p>
+      <w:pPr>
+        <w:jc w:val="center"/>
+      </w:pPr>
+      <w:r>
+        <w:rPr>
+          <w:noProof/>
+        </w:rPr>
+        <w:drawing>
+          <wp:inline distT="0" distB="0" distL="0" distR="0" wp14:anchorId="7D6EB28E" wp14:editId="7E387B8B">
+            <wp:extent cx="2934402" cy="2762250"/>
+            <wp:effectExtent l="0" t="0" r="0" b="0"/>
+            <wp:docPr id="1524993157" name="Picture 1"/>
+            <wp:cNvGraphicFramePr>
+              <a:graphicFrameLocks xmlns:a="http://schemas.openxmlformats.org/drawingml/2006/main" noChangeAspect="1"/>
+            </wp:cNvGraphicFramePr>
+            <a:graphic xmlns:a="http://schemas.openxmlformats.org/drawingml/2006/main">
+              <a:graphicData uri="http://schemas.openxmlformats.org/drawingml/2006/picture">
+                <pic:pic xmlns:pic="http://schemas.openxmlformats.org/drawingml/2006/picture">
+                  <pic:nvPicPr>
+                    <pic:cNvPr id="1524993157" name=""/>
+                    <pic:cNvPicPr/>
+                  </pic:nvPicPr>
+                  <pic:blipFill>
+                    <a:blip r:embed="rId17"/>
+                    <a:stretch>
+                      <a:fillRect/>
+                    </a:stretch>
+                  </pic:blipFill>
+                  <pic:spPr>
+                    <a:xfrm>
+                      <a:off x="0" y="0"/>
+                      <a:ext cx="2936649" cy="2764365"/>
+                    </a:xfrm>
+                    <a:prstGeom prst="rect">
+                      <a:avLst/>
+                    </a:prstGeom>
+                  </pic:spPr>
+                </pic:pic>
+              </a:graphicData>
+            </a:graphic>
+          </wp:inline>
+        </w:drawing>
+      </w:r>
+    </w:p>
+    <w:p>
+      <w:r>
+        <w:t>This is what we wanted to implement for the Navigation logic, for the enrollment and non-enrolled courses, and bolt did it.</w:t>
+      </w:r>
+    </w:p>
+    <w:p>
+      <w:r>
+        <w:lastRenderedPageBreak/>
+        <w:t xml:space="preserve">However there is  bug, that bolt has replaced the existing button. So another prompt : </w:t>
+      </w:r>
+    </w:p>
+    <w:tbl>
+      <w:tblPr>
+        <w:tblStyle w:val="TableGrid"/>
+        <w:tblW w:w="0" w:type="auto"/>
+        <w:tblLook w:val="04A0" w:firstRow="1" w:lastRow="0" w:firstColumn="1" w:lastColumn="0" w:noHBand="0" w:noVBand="1"/>
+      </w:tblPr>
+      <w:tblGrid>
+        <w:gridCol w:w="9350"/>
+      </w:tblGrid>
+      <w:tr>
+        <w:tc>
+          <w:tcPr>
+            <w:tcW w:w="9350" w:type="dxa"/>
+          </w:tcPr>
+          <w:p>
+            <w:r>
+              <w:t>Only change for Coursecard.tsx : you have replaced 'View cource' button in course card. I have asked to add the button for Enroll. so there will be two buttons on course card one for enroll functionality and another for see course details.</w:t>
+            </w:r>
+          </w:p>
+        </w:tc>
+      </w:tr>
+    </w:tbl>
+    <w:p>
+      <w:pPr>
+        <w:jc w:val="center"/>
+      </w:pPr>
+    </w:p>
+    <w:p>
+      <w:pPr>
+        <w:jc w:val="center"/>
+      </w:pPr>
+      <w:r>
+        <w:rPr>
+          <w:noProof/>
+        </w:rPr>
+        <w:drawing>
+          <wp:inline distT="0" distB="0" distL="0" distR="0" wp14:anchorId="757C600C" wp14:editId="6C69444C">
+            <wp:extent cx="2260600" cy="2423624"/>
+            <wp:effectExtent l="0" t="0" r="6350" b="0"/>
+            <wp:docPr id="1558005468" name="Picture 1"/>
+            <wp:cNvGraphicFramePr>
+              <a:graphicFrameLocks xmlns:a="http://schemas.openxmlformats.org/drawingml/2006/main" noChangeAspect="1"/>
+            </wp:cNvGraphicFramePr>
+            <a:graphic xmlns:a="http://schemas.openxmlformats.org/drawingml/2006/main">
+              <a:graphicData uri="http://schemas.openxmlformats.org/drawingml/2006/picture">
+                <pic:pic xmlns:pic="http://schemas.openxmlformats.org/drawingml/2006/picture">
+                  <pic:nvPicPr>
+                    <pic:cNvPr id="1558005468" name=""/>
+                    <pic:cNvPicPr/>
+                  </pic:nvPicPr>
+                  <pic:blipFill>
+                    <a:blip r:embed="rId18"/>
+                    <a:stretch>
+                      <a:fillRect/>
+                    </a:stretch>
+                  </pic:blipFill>
+                  <pic:spPr>
+                    <a:xfrm>
+                      <a:off x="0" y="0"/>
+                      <a:ext cx="2265447" cy="2428821"/>
+                    </a:xfrm>
+                    <a:prstGeom prst="rect">
+                      <a:avLst/>
+                    </a:prstGeom>
+                  </pic:spPr>
+                </pic:pic>
+              </a:graphicData>
+            </a:graphic>
+          </wp:inline>
+        </w:drawing>
+      </w:r>
+    </w:p>
+    <w:p>
+      <w:r>
+        <w:t xml:space="preserve">Database integration was missed, so informed </w:t>
+      </w:r>
+    </w:p>
+    <w:tbl>
+      <w:tblPr>
+        <w:tblStyle w:val="TableGrid"/>
+        <w:tblW w:w="0" w:type="auto"/>
+        <w:tblLook w:val="04A0" w:firstRow="1" w:lastRow="0" w:firstColumn="1" w:lastColumn="0" w:noHBand="0" w:noVBand="1"/>
+      </w:tblPr>
+      <w:tblGrid>
+        <w:gridCol w:w="9350"/>
+      </w:tblGrid>
+      <w:tr>
+        <w:tc>
+          <w:tcPr>
+            <w:tcW w:w="9350" w:type="dxa"/>
+          </w:tcPr>
+          <w:p>
+            <w:pPr>
+              <w:jc w:val="center"/>
+            </w:pPr>
+            <w:r>
+              <w:t>implement database integration for Enrollement. it should be stored against that user.</w:t>
+            </w:r>
+          </w:p>
+        </w:tc>
+      </w:tr>
+    </w:tbl>
+    <w:p/>
+    <w:p>
+      <w:r>
+        <w:t xml:space="preserve">Done the changes, but encountered issue when clicked on courses. Autodetected and Autofixed: </w:t>
+      </w:r>
+    </w:p>
+    <w:p>
+      <w:pPr>
+        <w:jc w:val="center"/>
+      </w:pPr>
+      <w:r>
+        <w:rPr>
+          <w:noProof/>
+        </w:rPr>
+        <w:lastRenderedPageBreak/>
+        <w:drawing>
+          <wp:inline distT="0" distB="0" distL="0" distR="0" wp14:anchorId="37BE77D9" wp14:editId="2108915B">
+            <wp:extent cx="3514725" cy="3248025"/>
+            <wp:effectExtent l="0" t="0" r="9525" b="9525"/>
+            <wp:docPr id="821299968" name="Picture 1"/>
+            <wp:cNvGraphicFramePr>
+              <a:graphicFrameLocks xmlns:a="http://schemas.openxmlformats.org/drawingml/2006/main" noChangeAspect="1"/>
+            </wp:cNvGraphicFramePr>
+            <a:graphic xmlns:a="http://schemas.openxmlformats.org/drawingml/2006/main">
+              <a:graphicData uri="http://schemas.openxmlformats.org/drawingml/2006/picture">
+                <pic:pic xmlns:pic="http://schemas.openxmlformats.org/drawingml/2006/picture">
+                  <pic:nvPicPr>
+                    <pic:cNvPr id="821299968" name=""/>
+                    <pic:cNvPicPr/>
+                  </pic:nvPicPr>
+                  <pic:blipFill>
+                    <a:blip r:embed="rId19"/>
+                    <a:stretch>
+                      <a:fillRect/>
+                    </a:stretch>
+                  </pic:blipFill>
+                  <pic:spPr>
+                    <a:xfrm>
+                      <a:off x="0" y="0"/>
+                      <a:ext cx="3514725" cy="3248025"/>
+                    </a:xfrm>
+                    <a:prstGeom prst="rect">
+                      <a:avLst/>
+                    </a:prstGeom>
+                  </pic:spPr>
+                </pic:pic>
+              </a:graphicData>
+            </a:graphic>
+          </wp:inline>
+        </w:drawing>
+      </w:r>
+    </w:p>
+    <w:p>
+      <w:pPr>
+        <w:jc w:val="center"/>
+      </w:pPr>
+    </w:p>
+    <w:p>
+      <w:r>
+        <w:t>Adding the Tavus Agent:</w:t>
+      </w:r>
+    </w:p>
+    <w:p>
+      <w:r>
+        <w:t xml:space="preserve">Prompt : </w:t>
+      </w:r>
+    </w:p>
+    <w:tbl>
+      <w:tblPr>
+        <w:tblStyle w:val="TableGrid"/>
+        <w:tblW w:w="0" w:type="auto"/>
+        <w:tblLook w:val="04A0" w:firstRow="1" w:lastRow="0" w:firstColumn="1" w:lastColumn="0" w:noHBand="0" w:noVBand="1"/>
+      </w:tblPr>
+      <w:tblGrid>
+        <w:gridCol w:w="9350"/>
+      </w:tblGrid>
+      <w:tr>
+        <w:tc>
+          <w:tcPr>
+            <w:tcW w:w="9350" w:type="dxa"/>
+          </w:tcPr>
+          <w:p/>
+          <w:p>
+            <w:pPr>
+              <w:spacing w:after="160" w:line="278" w:lineRule="auto"/>
+            </w:pPr>
+            <w:r>
+              <w:t>Only change pages admin/CourseAdd.tsx, admin/CourseDetail.tsx, admin/CourseEdit.tsx and related page dependencies required for operation.</w:t>
+            </w:r>
+          </w:p>
+          <w:p>
+            <w:pPr>
+              <w:spacing w:after="160" w:line="278" w:lineRule="auto"/>
+            </w:pPr>
+            <w:r>
+              <w:t>Add more details to course :</w:t>
+            </w:r>
+          </w:p>
+          <w:p>
+            <w:pPr>
+              <w:numPr>
+                <w:ilvl w:val="0"/>
+                <w:numId w:val="3"/>
+              </w:numPr>
+              <w:spacing w:after="160" w:line="278" w:lineRule="auto"/>
+            </w:pPr>
+            <w:r>
+              <w:t>add Topic category courses : Technology, Project Management, Finance, Sustainability.</w:t>
+            </w:r>
+          </w:p>
+          <w:p>
+            <w:pPr>
+              <w:numPr>
+                <w:ilvl w:val="0"/>
+                <w:numId w:val="3"/>
+              </w:numPr>
+              <w:spacing w:after="160" w:line="278" w:lineRule="auto"/>
+            </w:pPr>
+            <w:r>
+              <w:t>add field 'agent_course_description' type textparagraph.</w:t>
+            </w:r>
+          </w:p>
+          <w:p>
+            <w:pPr>
+              <w:numPr>
+                <w:ilvl w:val="0"/>
+                <w:numId w:val="3"/>
+              </w:numPr>
+              <w:spacing w:after="160" w:line="278" w:lineRule="auto"/>
+            </w:pPr>
+            <w:r>
+              <w:t>add field sponsored - yes/no</w:t>
+            </w:r>
+          </w:p>
+          <w:p>
+            <w:pPr>
+              <w:numPr>
+                <w:ilvl w:val="0"/>
+                <w:numId w:val="3"/>
+              </w:numPr>
+              <w:spacing w:after="160" w:line="278" w:lineRule="auto"/>
+            </w:pPr>
+            <w:r>
+              <w:t>change in Chapters &amp; Videos Section - Under chapter, user can either add video or an agent. add type of sub-task so that it can rendered correctly. No change for the video, but if agent add is selected - it will ask for additional fields 'replica id' and 'conversationalcontext'</w:t>
+            </w:r>
+          </w:p>
+          <w:p>
+            <w:pPr>
+              <w:spacing w:after="160" w:line="278" w:lineRule="auto"/>
+            </w:pPr>
+            <w:r>
+              <w:t>Do not change for now user access CourseDetails.tsx and CourseEnrollDetails.tsx, that I will change afterwards.</w:t>
+            </w:r>
+          </w:p>
+          <w:p>
+            <w:pPr>
+              <w:spacing w:after="160" w:line="278" w:lineRule="auto"/>
+            </w:pPr>
+          </w:p>
+          <w:p/>
+        </w:tc>
+      </w:tr>
+    </w:tbl>
+    <w:p/>
+    <w:p>
+      <w:r>
+        <w:t xml:space="preserve">Some limitations of the bolt.new – it updated courses.tsx even though I have said NO. </w:t>
+      </w:r>
+    </w:p>
+    <w:p>
+      <w:r>
+        <w:rPr>
+          <w:noProof/>
+        </w:rPr>
+        <w:drawing>
+          <wp:inline distT="0" distB="0" distL="0" distR="0" wp14:anchorId="72B7AEE4" wp14:editId="682DE5E7">
+            <wp:extent cx="3438525" cy="2381250"/>
+            <wp:effectExtent l="0" t="0" r="9525" b="0"/>
+            <wp:docPr id="685540964" name="Picture 1" descr="A screenshot of a computer&#10;&#10;AI-generated content may be incorrect."/>
+            <wp:cNvGraphicFramePr>
+              <a:graphicFrameLocks xmlns:a="http://schemas.openxmlformats.org/drawingml/2006/main" noChangeAspect="1"/>
+            </wp:cNvGraphicFramePr>
+            <a:graphic xmlns:a="http://schemas.openxmlformats.org/drawingml/2006/main">
+              <a:graphicData uri="http://schemas.openxmlformats.org/drawingml/2006/picture">
+                <pic:pic xmlns:pic="http://schemas.openxmlformats.org/drawingml/2006/picture">
+                  <pic:nvPicPr>
+                    <pic:cNvPr id="685540964" name="Picture 1" descr="A screenshot of a computer&#10;&#10;AI-generated content may be incorrect."/>
+                    <pic:cNvPicPr/>
+                  </pic:nvPicPr>
+                  <pic:blipFill>
+                    <a:blip r:embed="rId20"/>
+                    <a:stretch>
+                      <a:fillRect/>
+                    </a:stretch>
+                  </pic:blipFill>
+                  <pic:spPr>
+                    <a:xfrm>
+                      <a:off x="0" y="0"/>
+                      <a:ext cx="3438525" cy="2381250"/>
+                    </a:xfrm>
+                    <a:prstGeom prst="rect">
+                      <a:avLst/>
+                    </a:prstGeom>
+                  </pic:spPr>
+                </pic:pic>
+              </a:graphicData>
+            </a:graphic>
+          </wp:inline>
+        </w:drawing>
+      </w:r>
+    </w:p>
+    <w:p/>
+    <w:p>
+      <w:r>
+        <w:rPr>
+          <w:noProof/>
+        </w:rPr>
+        <w:drawing>
+          <wp:inline distT="0" distB="0" distL="0" distR="0" wp14:anchorId="18DC5446" wp14:editId="5799C769">
+            <wp:extent cx="3305175" cy="1619250"/>
+            <wp:effectExtent l="0" t="0" r="9525" b="0"/>
+            <wp:docPr id="123537022" name="Picture 1"/>
+            <wp:cNvGraphicFramePr>
+              <a:graphicFrameLocks xmlns:a="http://schemas.openxmlformats.org/drawingml/2006/main" noChangeAspect="1"/>
+            </wp:cNvGraphicFramePr>
+            <a:graphic xmlns:a="http://schemas.openxmlformats.org/drawingml/2006/main">
+              <a:graphicData uri="http://schemas.openxmlformats.org/drawingml/2006/picture">
+                <pic:pic xmlns:pic="http://schemas.openxmlformats.org/drawingml/2006/picture">
+                  <pic:nvPicPr>
+                    <pic:cNvPr id="123537022" name=""/>
+                    <pic:cNvPicPr/>
+                  </pic:nvPicPr>
+                  <pic:blipFill>
+                    <a:blip r:embed="rId21"/>
+                    <a:stretch>
+                      <a:fillRect/>
+                    </a:stretch>
+                  </pic:blipFill>
+                  <pic:spPr>
+                    <a:xfrm>
+                      <a:off x="0" y="0"/>
+                      <a:ext cx="3305175" cy="1619250"/>
+                    </a:xfrm>
+                    <a:prstGeom prst="rect">
+                      <a:avLst/>
+                    </a:prstGeom>
+                  </pic:spPr>
+                </pic:pic>
+              </a:graphicData>
+            </a:graphic>
+          </wp:inline>
+        </w:drawing>
+      </w:r>
+    </w:p>
+    <w:p>
+      <w:r>
+        <w:t>Bug: Autodetected and fixed.</w:t>
+      </w:r>
+    </w:p>
+    <w:p/>
+    <w:p>
+      <w:r>
+        <w:rPr>
+          <w:noProof/>
+        </w:rPr>
+        <w:lastRenderedPageBreak/>
+        <w:drawing>
+          <wp:inline distT="0" distB="0" distL="0" distR="0" wp14:anchorId="5CB05D3A" wp14:editId="74F5727A">
+            <wp:extent cx="3629025" cy="2809875"/>
+            <wp:effectExtent l="0" t="0" r="9525" b="9525"/>
+            <wp:docPr id="1852752347" name="Picture 1"/>
+            <wp:cNvGraphicFramePr>
+              <a:graphicFrameLocks xmlns:a="http://schemas.openxmlformats.org/drawingml/2006/main" noChangeAspect="1"/>
+            </wp:cNvGraphicFramePr>
+            <a:graphic xmlns:a="http://schemas.openxmlformats.org/drawingml/2006/main">
+              <a:graphicData uri="http://schemas.openxmlformats.org/drawingml/2006/picture">
+                <pic:pic xmlns:pic="http://schemas.openxmlformats.org/drawingml/2006/picture">
+                  <pic:nvPicPr>
+                    <pic:cNvPr id="1852752347" name=""/>
+                    <pic:cNvPicPr/>
+                  </pic:nvPicPr>
+                  <pic:blipFill>
+                    <a:blip r:embed="rId22"/>
+                    <a:stretch>
+                      <a:fillRect/>
+                    </a:stretch>
+                  </pic:blipFill>
+                  <pic:spPr>
+                    <a:xfrm>
+                      <a:off x="0" y="0"/>
+                      <a:ext cx="3629025" cy="2809875"/>
+                    </a:xfrm>
+                    <a:prstGeom prst="rect">
+                      <a:avLst/>
+                    </a:prstGeom>
+                  </pic:spPr>
+                </pic:pic>
+              </a:graphicData>
+            </a:graphic>
+          </wp:inline>
+        </w:drawing>
+      </w:r>
+    </w:p>
+    <w:p/>
+    <w:p>
+      <w:r>
+        <w:t>Bug – in the couse edit</w:t>
+      </w:r>
+      <w:r>
+        <w:t xml:space="preserve">. </w:t>
+      </w:r>
+      <w:r>
+        <w:t xml:space="preserve"> </w:t>
+      </w:r>
+    </w:p>
+    <w:p>
+      <w:r>
+        <w:rPr>
+          <w:noProof/>
+        </w:rPr>
+        <w:drawing>
+          <wp:inline distT="0" distB="0" distL="0" distR="0" wp14:anchorId="42215CBB" wp14:editId="14EF4734">
+            <wp:extent cx="5895975" cy="2600325"/>
+            <wp:effectExtent l="0" t="0" r="9525" b="9525"/>
+            <wp:docPr id="1217550762" name="Picture 1" descr="A screenshot of a computer&#10;&#10;AI-generated content may be incorrect."/>
+            <wp:cNvGraphicFramePr>
+              <a:graphicFrameLocks xmlns:a="http://schemas.openxmlformats.org/drawingml/2006/main" noChangeAspect="1"/>
+            </wp:cNvGraphicFramePr>
+            <a:graphic xmlns:a="http://schemas.openxmlformats.org/drawingml/2006/main">
+              <a:graphicData uri="http://schemas.openxmlformats.org/drawingml/2006/picture">
+                <pic:pic xmlns:pic="http://schemas.openxmlformats.org/drawingml/2006/picture">
+                  <pic:nvPicPr>
+                    <pic:cNvPr id="1217550762" name="Picture 1" descr="A screenshot of a computer&#10;&#10;AI-generated content may be incorrect."/>
+                    <pic:cNvPicPr/>
+                  </pic:nvPicPr>
+                  <pic:blipFill>
+                    <a:blip r:embed="rId23"/>
+                    <a:stretch>
+                      <a:fillRect/>
+                    </a:stretch>
+                  </pic:blipFill>
+                  <pic:spPr>
+                    <a:xfrm>
+                      <a:off x="0" y="0"/>
+                      <a:ext cx="5895975" cy="2600325"/>
+                    </a:xfrm>
+                    <a:prstGeom prst="rect">
+                      <a:avLst/>
+                    </a:prstGeom>
+                  </pic:spPr>
+                </pic:pic>
+              </a:graphicData>
+            </a:graphic>
+          </wp:inline>
+        </w:drawing>
+      </w:r>
+    </w:p>
+    <w:p/>
+    <w:p>
+      <w:r>
+        <w:t>The root cause of the issue was the presence of two separate CourseEdit.tsx files in your project:</w:t>
+      </w:r>
+    </w:p>
+    <w:p>
+      <w:pPr>
+        <w:numPr>
+          <w:ilvl w:val="0"/>
+          <w:numId w:val="4"/>
+        </w:numPr>
+      </w:pPr>
+      <w:r>
+        <w:t>src/pages/admin/CourseEdit.tsx</w:t>
+      </w:r>
+    </w:p>
+    <w:p>
+      <w:pPr>
+        <w:numPr>
+          <w:ilvl w:val="0"/>
+          <w:numId w:val="4"/>
+        </w:numPr>
+      </w:pPr>
+      <w:r>
+        <w:t>src/pages/CourseEdit.tsx</w:t>
+      </w:r>
+    </w:p>
+    <w:p>
+      <w:pPr>
+        <w:ind w:left="360"/>
+      </w:pPr>
+      <w:r>
+        <w:t>So, asked bot, to rename the sr. no. 1 to ‘</w:t>
+      </w:r>
+      <w:r>
+        <w:t>src/pages/admin/</w:t>
+      </w:r>
+      <w:r>
+        <w:t>Admin</w:t>
+      </w:r>
+      <w:r>
+        <w:t>CourseEdit.tsx</w:t>
+      </w:r>
+      <w:r>
+        <w:t>’.</w:t>
+      </w:r>
+    </w:p>
+    <w:p>
+      <w:pPr>
+        <w:ind w:left="720"/>
+      </w:pPr>
+      <w:r>
+        <w:lastRenderedPageBreak/>
+        <w:t xml:space="preserve">This has been fixed : </w:t>
+      </w:r>
+    </w:p>
+    <w:p>
+      <w:pPr>
+        <w:ind w:left="720"/>
+      </w:pPr>
+    </w:p>
+    <w:p>
+      <w:pPr>
+        <w:ind w:left="720"/>
+      </w:pPr>
+      <w:r>
+        <w:t xml:space="preserve">Now implement launching of Tavus.io agent from EnrolledCousre page. </w:t>
+      </w:r>
+    </w:p>
+    <w:p>
+      <w:pPr>
+        <w:ind w:left="720"/>
+      </w:pPr>
+      <w:r>
+        <w:t>Prompt :</w:t>
+      </w:r>
+    </w:p>
+    <w:tbl>
+      <w:tblPr>
+        <w:tblStyle w:val="TableGrid"/>
+        <w:tblW w:w="0" w:type="auto"/>
+        <w:tblInd w:w="720" w:type="dxa"/>
+        <w:tblLook w:val="04A0" w:firstRow="1" w:lastRow="0" w:firstColumn="1" w:lastColumn="0" w:noHBand="0" w:noVBand="1"/>
+      </w:tblPr>
+      <w:tblGrid>
+        <w:gridCol w:w="8630"/>
+      </w:tblGrid>
+      <w:tr>
+        <w:tc>
+          <w:tcPr>
+            <w:tcW w:w="9350" w:type="dxa"/>
+          </w:tcPr>
+          <w:p>
+            <w:pPr>
+              <w:spacing w:after="160" w:line="278" w:lineRule="auto"/>
+              <w:ind w:left="720"/>
+            </w:pPr>
+            <w:r>
+              <w:t>add below functionality /home/project/src/pages/CourseEnrollDetail.tsx. Add view functionality for newly add content type agent, similiar to Admin/CourseEdit.tsx. Addition of Tavus.io agent : for agent when chat icon is clicked in sub-content, launch conversation with agent for Tavus.io. Use Replica Id provided in the task, and Conversatoinal Context field from the course sub-content respective Agent type. Use name from the user profile . UX :Show video on the same page by embedding it in the page as a tab with Coursecontent. Provide back to come again to coursecontent. At any point only show one tab.</w:t>
+            </w:r>
+          </w:p>
+        </w:tc>
+      </w:tr>
+    </w:tbl>
+    <w:p>
+      <w:pPr>
+        <w:ind w:left="720"/>
+      </w:pPr>
+    </w:p>
+    <w:p>
+      <w:pPr>
+        <w:ind w:left="720"/>
+      </w:pPr>
+      <w:r>
+        <w:rPr>
+          <w:noProof/>
+        </w:rPr>
+        <w:drawing>
+          <wp:inline distT="0" distB="0" distL="0" distR="0" wp14:anchorId="6707BB7C" wp14:editId="32E5E8AD">
+            <wp:extent cx="5454127" cy="2724150"/>
+            <wp:effectExtent l="0" t="0" r="0" b="0"/>
+            <wp:docPr id="666609324" name="Picture 1" descr="A screenshot of a web page&#10;&#10;AI-generated content may be incorrect."/>
+            <wp:cNvGraphicFramePr>
+              <a:graphicFrameLocks xmlns:a="http://schemas.openxmlformats.org/drawingml/2006/main" noChangeAspect="1"/>
+            </wp:cNvGraphicFramePr>
+            <a:graphic xmlns:a="http://schemas.openxmlformats.org/drawingml/2006/main">
+              <a:graphicData uri="http://schemas.openxmlformats.org/drawingml/2006/picture">
+                <pic:pic xmlns:pic="http://schemas.openxmlformats.org/drawingml/2006/picture">
+                  <pic:nvPicPr>
+                    <pic:cNvPr id="666609324" name="Picture 1" descr="A screenshot of a web page&#10;&#10;AI-generated content may be incorrect."/>
+                    <pic:cNvPicPr/>
+                  </pic:nvPicPr>
+                  <pic:blipFill>
+                    <a:blip r:embed="rId24"/>
+                    <a:stretch>
+                      <a:fillRect/>
+                    </a:stretch>
+                  </pic:blipFill>
+                  <pic:spPr>
+                    <a:xfrm>
+                      <a:off x="0" y="0"/>
+                      <a:ext cx="5459625" cy="2726896"/>
+                    </a:xfrm>
+                    <a:prstGeom prst="rect">
+                      <a:avLst/>
+                    </a:prstGeom>
+                  </pic:spPr>
+                </pic:pic>
+              </a:graphicData>
+            </a:graphic>
+          </wp:inline>
+        </w:drawing>
+      </w:r>
+    </w:p>
+    <w:p/>
+    <w:p/>
+    <w:p>
+      <w:r>
+        <w:t xml:space="preserve">Bug : </w:t>
+      </w:r>
+    </w:p>
+    <w:p>
+      <w:r>
+        <w:rPr>
+          <w:noProof/>
+        </w:rPr>
+        <w:lastRenderedPageBreak/>
+        <w:drawing>
+          <wp:inline distT="0" distB="0" distL="0" distR="0" wp14:anchorId="66955C81" wp14:editId="6A1D7ADF">
+            <wp:extent cx="3556000" cy="3450764"/>
+            <wp:effectExtent l="0" t="0" r="6350" b="0"/>
+            <wp:docPr id="2117814189" name="Picture 1" descr="A screenshot of a computer&#10;&#10;AI-generated content may be incorrect."/>
+            <wp:cNvGraphicFramePr>
+              <a:graphicFrameLocks xmlns:a="http://schemas.openxmlformats.org/drawingml/2006/main" noChangeAspect="1"/>
+            </wp:cNvGraphicFramePr>
+            <a:graphic xmlns:a="http://schemas.openxmlformats.org/drawingml/2006/main">
+              <a:graphicData uri="http://schemas.openxmlformats.org/drawingml/2006/picture">
+                <pic:pic xmlns:pic="http://schemas.openxmlformats.org/drawingml/2006/picture">
+                  <pic:nvPicPr>
+                    <pic:cNvPr id="2117814189" name="Picture 1" descr="A screenshot of a computer&#10;&#10;AI-generated content may be incorrect."/>
+                    <pic:cNvPicPr/>
+                  </pic:nvPicPr>
+                  <pic:blipFill>
+                    <a:blip r:embed="rId25"/>
+                    <a:stretch>
+                      <a:fillRect/>
+                    </a:stretch>
+                  </pic:blipFill>
+                  <pic:spPr>
+                    <a:xfrm>
+                      <a:off x="0" y="0"/>
+                      <a:ext cx="3559198" cy="3453867"/>
+                    </a:xfrm>
+                    <a:prstGeom prst="rect">
+                      <a:avLst/>
+                    </a:prstGeom>
+                  </pic:spPr>
+                </pic:pic>
+              </a:graphicData>
+            </a:graphic>
+          </wp:inline>
+        </w:drawing>
+      </w:r>
+    </w:p>
+    <w:p>
+      <w:r>
+        <w:t xml:space="preserve">Prompt </w:t>
+      </w:r>
+    </w:p>
+    <w:tbl>
+      <w:tblPr>
+        <w:tblStyle w:val="TableGrid"/>
+        <w:tblW w:w="0" w:type="auto"/>
+        <w:tblLook w:val="04A0" w:firstRow="1" w:lastRow="0" w:firstColumn="1" w:lastColumn="0" w:noHBand="0" w:noVBand="1"/>
+      </w:tblPr>
+      <w:tblGrid>
+        <w:gridCol w:w="9350"/>
+      </w:tblGrid>
+      <w:tr>
+        <w:tc>
+          <w:tcPr>
+            <w:tcW w:w="9350" w:type="dxa"/>
+          </w:tcPr>
+          <w:p>
+            <w:r>
+              <w:t>Got this message when trying to click on the chat on the src/pages/CourseEnrollDetail.tsx</w:t>
+            </w:r>
+          </w:p>
+          <w:p/>
+        </w:tc>
+      </w:tr>
+    </w:tbl>
+    <w:p>
+      <w:r>
+        <w:rPr>
+          <w:noProof/>
+        </w:rPr>
+        <w:drawing>
+          <wp:inline distT="0" distB="0" distL="0" distR="0" wp14:anchorId="2AB1E0E5" wp14:editId="6600C016">
+            <wp:extent cx="5267325" cy="3286125"/>
+            <wp:effectExtent l="0" t="0" r="9525" b="9525"/>
+            <wp:docPr id="1746976214" name="Picture 1" descr="A screenshot of a computer error message&#10;&#10;AI-generated content may be incorrect."/>
+            <wp:cNvGraphicFramePr>
+              <a:graphicFrameLocks xmlns:a="http://schemas.openxmlformats.org/drawingml/2006/main" noChangeAspect="1"/>
+            </wp:cNvGraphicFramePr>
+            <a:graphic xmlns:a="http://schemas.openxmlformats.org/drawingml/2006/main">
+              <a:graphicData uri="http://schemas.openxmlformats.org/drawingml/2006/picture">
+                <pic:pic xmlns:pic="http://schemas.openxmlformats.org/drawingml/2006/picture">
+                  <pic:nvPicPr>
+                    <pic:cNvPr id="1746976214" name="Picture 1" descr="A screenshot of a computer error message&#10;&#10;AI-generated content may be incorrect."/>
+                    <pic:cNvPicPr/>
+                  </pic:nvPicPr>
+                  <pic:blipFill>
+                    <a:blip r:embed="rId26"/>
+                    <a:stretch>
+                      <a:fillRect/>
+                    </a:stretch>
+                  </pic:blipFill>
+                  <pic:spPr>
+                    <a:xfrm>
+                      <a:off x="0" y="0"/>
+                      <a:ext cx="5267325" cy="3286125"/>
+                    </a:xfrm>
+                    <a:prstGeom prst="rect">
+                      <a:avLst/>
+                    </a:prstGeom>
+                  </pic:spPr>
+                </pic:pic>
+              </a:graphicData>
+            </a:graphic>
+          </wp:inline>
+        </w:drawing>
+      </w:r>
+    </w:p>
+    <w:p/>
+    <w:p/>
+    <w:p>
+      <w:pPr>
+        <w:rPr>
+          <w:b/>
+          <w:bCs/>
+        </w:rPr>
+      </w:pPr>
+      <w:r>
+        <w:rPr>
+          <w:b/>
+          <w:bCs/>
+        </w:rPr>
+        <w:t>Bolt</w:t>
+      </w:r>
+    </w:p>
+    <w:p/>
+    <w:tbl>
+      <w:tblPr>
+        <w:tblStyle w:val="TableGrid"/>
+        <w:tblW w:w="0" w:type="auto"/>
+        <w:tblLook w:val="04A0" w:firstRow="1" w:lastRow="0" w:firstColumn="1" w:lastColumn="0" w:noHBand="0" w:noVBand="1"/>
+      </w:tblPr>
+      <w:tblGrid>
+        <w:gridCol w:w="9350"/>
+      </w:tblGrid>
+      <w:tr>
+        <w:tc>
+          <w:tcPr>
+            <w:tcW w:w="9350" w:type="dxa"/>
+          </w:tcPr>
+          <w:p>
+            <w:r>
+              <w:t>In courseEnrolldetaill.tsk, when click on chat button, use tavus.io api to create conversation and launch conversation, user Replica ID and Conversational Context from the respective sub-content.</w:t>
+            </w:r>
+          </w:p>
+        </w:tc>
+      </w:tr>
+    </w:tbl>
+    <w:p/>
+    <w:p>
+      <w:pPr>
+        <w:jc w:val="center"/>
+      </w:pPr>
+      <w:r>
+        <w:rPr>
+          <w:noProof/>
+        </w:rPr>
+        <w:drawing>
+          <wp:inline distT="0" distB="0" distL="0" distR="0" wp14:anchorId="0F65604E" wp14:editId="3D536EBB">
+            <wp:extent cx="3575050" cy="4386311"/>
+            <wp:effectExtent l="0" t="0" r="6350" b="0"/>
+            <wp:docPr id="1162243047" name="Picture 1"/>
+            <wp:cNvGraphicFramePr>
+              <a:graphicFrameLocks xmlns:a="http://schemas.openxmlformats.org/drawingml/2006/main" noChangeAspect="1"/>
+            </wp:cNvGraphicFramePr>
+            <a:graphic xmlns:a="http://schemas.openxmlformats.org/drawingml/2006/main">
+              <a:graphicData uri="http://schemas.openxmlformats.org/drawingml/2006/picture">
+                <pic:pic xmlns:pic="http://schemas.openxmlformats.org/drawingml/2006/picture">
+                  <pic:nvPicPr>
+                    <pic:cNvPr id="1162243047" name=""/>
+                    <pic:cNvPicPr/>
+                  </pic:nvPicPr>
+                  <pic:blipFill>
+                    <a:blip r:embed="rId27"/>
+                    <a:stretch>
+                      <a:fillRect/>
+                    </a:stretch>
+                  </pic:blipFill>
+                  <pic:spPr>
+                    <a:xfrm>
+                      <a:off x="0" y="0"/>
+                      <a:ext cx="3580042" cy="4392436"/>
+                    </a:xfrm>
+                    <a:prstGeom prst="rect">
+                      <a:avLst/>
+                    </a:prstGeom>
+                  </pic:spPr>
+                </pic:pic>
+              </a:graphicData>
+            </a:graphic>
+          </wp:inline>
+        </w:drawing>
+      </w:r>
+    </w:p>
+    <w:p>
+      <w:pPr>
+        <w:jc w:val="center"/>
+      </w:pPr>
+      <w:r>
+        <w:rPr>
+          <w:noProof/>
+        </w:rPr>
+        <w:drawing>
+          <wp:inline distT="0" distB="0" distL="0" distR="0" wp14:anchorId="08400564" wp14:editId="57389E25">
+            <wp:extent cx="3473450" cy="1832840"/>
+            <wp:effectExtent l="0" t="0" r="0" b="0"/>
+            <wp:docPr id="2130158288" name="Picture 1" descr="A person in a blue shirt&#10;&#10;AI-generated content may be incorrect."/>
+            <wp:cNvGraphicFramePr>
+              <a:graphicFrameLocks xmlns:a="http://schemas.openxmlformats.org/drawingml/2006/main" noChangeAspect="1"/>
+            </wp:cNvGraphicFramePr>
+            <a:graphic xmlns:a="http://schemas.openxmlformats.org/drawingml/2006/main">
+              <a:graphicData uri="http://schemas.openxmlformats.org/drawingml/2006/picture">
+                <pic:pic xmlns:pic="http://schemas.openxmlformats.org/drawingml/2006/picture">
+                  <pic:nvPicPr>
+                    <pic:cNvPr id="2130158288" name="Picture 1" descr="A person in a blue shirt&#10;&#10;AI-generated content may be incorrect."/>
+                    <pic:cNvPicPr/>
+                  </pic:nvPicPr>
+                  <pic:blipFill>
+                    <a:blip r:embed="rId28"/>
+                    <a:stretch>
+                      <a:fillRect/>
+                    </a:stretch>
+                  </pic:blipFill>
+                  <pic:spPr>
+                    <a:xfrm>
+                      <a:off x="0" y="0"/>
+                      <a:ext cx="3483249" cy="1838011"/>
+                    </a:xfrm>
+                    <a:prstGeom prst="rect">
+                      <a:avLst/>
+                    </a:prstGeom>
+                  </pic:spPr>
+                </pic:pic>
+              </a:graphicData>
+            </a:graphic>
+          </wp:inline>
+        </w:drawing>
+      </w:r>
+    </w:p>
+    <w:p>
+      <w:r>
+        <w:lastRenderedPageBreak/>
+        <w:t xml:space="preserve">So this has been completed. </w:t>
+      </w:r>
+    </w:p>
+    <w:p>
+      <w:r>
+        <w:t xml:space="preserve">So basic things are working. Now I have created one </w:t>
+      </w:r>
+    </w:p>
+    <w:p>
+      <w:r>
+        <w:t xml:space="preserve">Changed the agent: </w:t>
+      </w:r>
+    </w:p>
+    <w:p>
+      <w:r>
+        <w:t xml:space="preserve">Agent was asking me more information about the “journey so far in the course”, which is not the case, so, it is important to add in the context. </w:t>
+      </w:r>
+    </w:p>
+    <w:p>
+      <w:r>
+        <w:t>At the Start of the conversation , say all this proactively : {{ Greet with his name, Praise him for enrolling the course, by informing reputation of the institute. and also informing that he will be getting certificate with unique id and URL}}. Course details he enrolled: This course teaches you the underlying patterns behind common coding interview questions. By learning these essential patterns, you will be able to unpack and answer any problem the right way</w:t>
+      </w:r>
+    </w:p>
+    <w:p>
+      <w:r>
+        <w:t xml:space="preserve">Has been modified to </w:t>
+      </w:r>
+    </w:p>
+    <w:p>
+      <w:r>
+        <w:rPr>
+          <w:b/>
+          <w:bCs/>
+        </w:rPr>
+        <w:t>Student has just enrolled and you are the first person to meet.</w:t>
+      </w:r>
+      <w:r>
+        <w:t xml:space="preserve"> At the Start of the conversation , say all this proactively : {{ Greet with his name, Praise him for enrolling the course, by informing reputation of the institute. and also informing that he will be getting certificate with unique id and URL}}. Course details he enrolled: This course teaches you the underlying patterns behind common coding interview questions. By learning these essential patterns, you will be able to unpack and answer any problem the right way</w:t>
+      </w:r>
+    </w:p>
+    <w:p/>
+    <w:p>
+      <w:r>
+        <w:t xml:space="preserve">Prompt : </w:t>
+      </w:r>
+    </w:p>
+    <w:tbl>
+      <w:tblPr>
+        <w:tblStyle w:val="TableGrid"/>
+        <w:tblW w:w="0" w:type="auto"/>
+        <w:tblLook w:val="04A0" w:firstRow="1" w:lastRow="0" w:firstColumn="1" w:lastColumn="0" w:noHBand="0" w:noVBand="1"/>
+      </w:tblPr>
+      <w:tblGrid>
+        <w:gridCol w:w="9350"/>
+      </w:tblGrid>
+      <w:tr>
+        <w:tc>
+          <w:tcPr>
+            <w:tcW w:w="9350" w:type="dxa"/>
+          </w:tcPr>
+          <w:p>
+            <w:r>
+              <w:t>clear browser cache memory, as it not updateting course contents after editing.</w:t>
+            </w:r>
+          </w:p>
+          <w:p/>
+        </w:tc>
+      </w:tr>
+    </w:tbl>
+    <w:p/>
+    <w:p>
+      <w:r>
+        <w:t xml:space="preserve">Bugs resolved : </w:t>
+      </w:r>
+    </w:p>
+    <w:p>
+      <w:r>
+        <w:rPr>
+          <w:noProof/>
+        </w:rPr>
+        <w:lastRenderedPageBreak/>
+        <w:drawing>
+          <wp:inline distT="0" distB="0" distL="0" distR="0" wp14:anchorId="0ECFC7BA" wp14:editId="7253CD27">
+            <wp:extent cx="3155950" cy="2124742"/>
+            <wp:effectExtent l="0" t="0" r="6350" b="8890"/>
+            <wp:docPr id="410342702" name="Picture 1" descr="A screenshot of a computer&#10;&#10;AI-generated content may be incorrect."/>
+            <wp:cNvGraphicFramePr>
+              <a:graphicFrameLocks xmlns:a="http://schemas.openxmlformats.org/drawingml/2006/main" noChangeAspect="1"/>
+            </wp:cNvGraphicFramePr>
+            <a:graphic xmlns:a="http://schemas.openxmlformats.org/drawingml/2006/main">
+              <a:graphicData uri="http://schemas.openxmlformats.org/drawingml/2006/picture">
+                <pic:pic xmlns:pic="http://schemas.openxmlformats.org/drawingml/2006/picture">
+                  <pic:nvPicPr>
+                    <pic:cNvPr id="410342702" name="Picture 1" descr="A screenshot of a computer&#10;&#10;AI-generated content may be incorrect."/>
+                    <pic:cNvPicPr/>
+                  </pic:nvPicPr>
+                  <pic:blipFill>
+                    <a:blip r:embed="rId29"/>
+                    <a:stretch>
+                      <a:fillRect/>
+                    </a:stretch>
+                  </pic:blipFill>
+                  <pic:spPr>
+                    <a:xfrm>
+                      <a:off x="0" y="0"/>
+                      <a:ext cx="3163060" cy="2129529"/>
+                    </a:xfrm>
+                    <a:prstGeom prst="rect">
+                      <a:avLst/>
+                    </a:prstGeom>
+                  </pic:spPr>
+                </pic:pic>
+              </a:graphicData>
+            </a:graphic>
+          </wp:inline>
+        </w:drawing>
+      </w:r>
+    </w:p>
+    <w:p>
+      <w:r>
+        <w:t>I'll add cache-busting mechanisms to ensure course content updates are reflected immediately after editing, without requiring manual browser cache clearing.</w:t>
+      </w:r>
+    </w:p>
+    <w:p/>
+    <w:tbl>
+      <w:tblPr>
+        <w:tblStyle w:val="TableGrid"/>
+        <w:tblW w:w="0" w:type="auto"/>
+        <w:tblLook w:val="04A0" w:firstRow="1" w:lastRow="0" w:firstColumn="1" w:lastColumn="0" w:noHBand="0" w:noVBand="1"/>
+      </w:tblPr>
+      <w:tblGrid>
+        <w:gridCol w:w="9350"/>
+      </w:tblGrid>
+      <w:tr>
+        <w:tc>
+          <w:tcPr>
+            <w:tcW w:w="9350" w:type="dxa"/>
+          </w:tcPr>
+          <w:p>
+            <w:r>
+              <w:t>Update only these pages - admin/AdminCoursedetail.tsx, admin/courseedit, courseenrollDetail.tsx.coursedetail.tsx,courseadd.tsx. (0) (1) Upload of Document as sub-topic similiar to video and agent under chapter. option to mark it as special document. Mark Done option required for Non-special document. (2) Knowledgebase - to show all documents of course and the sub-topic document at one place. add proper details of chapter reference wherever possible (3) Speical Downloads : This gets available for download only when chapter is complete (i.e. when all the task of that chapter is completed ). For the file that you are changing optimize it for responsive behaviour and also create seperate css file for better modification.</w:t>
+            </w:r>
+          </w:p>
+        </w:tc>
+      </w:tr>
+    </w:tbl>
+    <w:p/>
+    <w:p>
+      <w:r>
+        <w:rPr>
+          <w:noProof/>
+        </w:rPr>
+        <w:drawing>
+          <wp:inline distT="0" distB="0" distL="0" distR="0" wp14:anchorId="6E40ECA5" wp14:editId="4BC35FBD">
+            <wp:extent cx="5353050" cy="1381125"/>
+            <wp:effectExtent l="0" t="0" r="0" b="9525"/>
+            <wp:docPr id="1401865556" name="Picture 1"/>
+            <wp:cNvGraphicFramePr>
+              <a:graphicFrameLocks xmlns:a="http://schemas.openxmlformats.org/drawingml/2006/main" noChangeAspect="1"/>
+            </wp:cNvGraphicFramePr>
+            <a:graphic xmlns:a="http://schemas.openxmlformats.org/drawingml/2006/main">
+              <a:graphicData uri="http://schemas.openxmlformats.org/drawingml/2006/picture">
+                <pic:pic xmlns:pic="http://schemas.openxmlformats.org/drawingml/2006/picture">
+                  <pic:nvPicPr>
+                    <pic:cNvPr id="1401865556" name=""/>
+                    <pic:cNvPicPr/>
+                  </pic:nvPicPr>
+                  <pic:blipFill>
+                    <a:blip r:embed="rId30"/>
+                    <a:stretch>
+                      <a:fillRect/>
+                    </a:stretch>
+                  </pic:blipFill>
+                  <pic:spPr>
+                    <a:xfrm>
+                      <a:off x="0" y="0"/>
+                      <a:ext cx="5353050" cy="1381125"/>
+                    </a:xfrm>
+                    <a:prstGeom prst="rect">
+                      <a:avLst/>
+                    </a:prstGeom>
+                  </pic:spPr>
+                </pic:pic>
+              </a:graphicData>
+            </a:graphic>
+          </wp:inline>
+        </w:drawing>
+      </w:r>
+    </w:p>
+    <w:p>
+      <w:pPr>
+        <w:rPr>
+          <w:noProof/>
+        </w:rPr>
+      </w:pPr>
+    </w:p>
+    <w:p>
+      <w:pPr>
+        <w:rPr>
+          <w:noProof/>
+        </w:rPr>
+      </w:pPr>
+    </w:p>
+    <w:p>
+      <w:pPr>
+        <w:rPr>
+          <w:noProof/>
+        </w:rPr>
+      </w:pPr>
+    </w:p>
+    <w:p>
+      <w:pPr>
+        <w:rPr>
+          <w:noProof/>
+        </w:rPr>
+      </w:pPr>
+    </w:p>
+    <w:p>
+      <w:r>
+        <w:rPr>
+          <w:noProof/>
+        </w:rPr>
+        <w:lastRenderedPageBreak/>
+        <w:drawing>
+          <wp:inline distT="0" distB="0" distL="0" distR="0" wp14:anchorId="6E5DA347" wp14:editId="194DC51E">
+            <wp:extent cx="5334000" cy="3724275"/>
+            <wp:effectExtent l="0" t="0" r="0" b="9525"/>
+            <wp:docPr id="400549840" name="Picture 1"/>
+            <wp:cNvGraphicFramePr>
+              <a:graphicFrameLocks xmlns:a="http://schemas.openxmlformats.org/drawingml/2006/main" noChangeAspect="1"/>
+            </wp:cNvGraphicFramePr>
+            <a:graphic xmlns:a="http://schemas.openxmlformats.org/drawingml/2006/main">
+              <a:graphicData uri="http://schemas.openxmlformats.org/drawingml/2006/picture">
+                <pic:pic xmlns:pic="http://schemas.openxmlformats.org/drawingml/2006/picture">
+                  <pic:nvPicPr>
+                    <pic:cNvPr id="400549840" name=""/>
+                    <pic:cNvPicPr/>
+                  </pic:nvPicPr>
+                  <pic:blipFill>
+                    <a:blip r:embed="rId31"/>
+                    <a:stretch>
+                      <a:fillRect/>
+                    </a:stretch>
+                  </pic:blipFill>
+                  <pic:spPr>
+                    <a:xfrm>
+                      <a:off x="0" y="0"/>
+                      <a:ext cx="5334000" cy="3724275"/>
+                    </a:xfrm>
+                    <a:prstGeom prst="rect">
+                      <a:avLst/>
+                    </a:prstGeom>
+                  </pic:spPr>
+                </pic:pic>
+              </a:graphicData>
+            </a:graphic>
+          </wp:inline>
+        </w:drawing>
+      </w:r>
+    </w:p>
+    <w:p/>
+    <w:p/>
+    <w:p>
+      <w:r>
+        <w:rPr>
+          <w:noProof/>
+        </w:rPr>
+        <w:drawing>
+          <wp:inline distT="0" distB="0" distL="0" distR="0" wp14:anchorId="70ABE2E7" wp14:editId="1DBB476C">
+            <wp:extent cx="2736850" cy="2340942"/>
+            <wp:effectExtent l="0" t="0" r="6350" b="2540"/>
+            <wp:docPr id="381370510" name="Picture 1"/>
+            <wp:cNvGraphicFramePr>
+              <a:graphicFrameLocks xmlns:a="http://schemas.openxmlformats.org/drawingml/2006/main" noChangeAspect="1"/>
+            </wp:cNvGraphicFramePr>
+            <a:graphic xmlns:a="http://schemas.openxmlformats.org/drawingml/2006/main">
+              <a:graphicData uri="http://schemas.openxmlformats.org/drawingml/2006/picture">
+                <pic:pic xmlns:pic="http://schemas.openxmlformats.org/drawingml/2006/picture">
+                  <pic:nvPicPr>
+                    <pic:cNvPr id="381370510" name=""/>
+                    <pic:cNvPicPr/>
+                  </pic:nvPicPr>
+                  <pic:blipFill>
+                    <a:blip r:embed="rId32"/>
+                    <a:stretch>
+                      <a:fillRect/>
+                    </a:stretch>
+                  </pic:blipFill>
+                  <pic:spPr>
+                    <a:xfrm>
+                      <a:off x="0" y="0"/>
+                      <a:ext cx="2741783" cy="2345162"/>
+                    </a:xfrm>
+                    <a:prstGeom prst="rect">
+                      <a:avLst/>
+                    </a:prstGeom>
+                  </pic:spPr>
+                </pic:pic>
+              </a:graphicData>
+            </a:graphic>
+          </wp:inline>
+        </w:drawing>
+      </w:r>
+    </w:p>
+    <w:p/>
+    <w:p/>
+    <w:p/>
+    <w:p/>
+    <w:p>
+      <w:r>
+        <w:rPr>
+          <w:noProof/>
+        </w:rPr>
+        <w:lastRenderedPageBreak/>
+        <w:drawing>
+          <wp:inline distT="0" distB="0" distL="0" distR="0" wp14:anchorId="40D84014" wp14:editId="0FB535E8">
+            <wp:extent cx="3080774" cy="2387600"/>
+            <wp:effectExtent l="0" t="0" r="5715" b="0"/>
+            <wp:docPr id="1005923903" name="Picture 1" descr="A screenshot of a computer&#10;&#10;AI-generated content may be incorrect."/>
+            <wp:cNvGraphicFramePr>
+              <a:graphicFrameLocks xmlns:a="http://schemas.openxmlformats.org/drawingml/2006/main" noChangeAspect="1"/>
+            </wp:cNvGraphicFramePr>
+            <a:graphic xmlns:a="http://schemas.openxmlformats.org/drawingml/2006/main">
+              <a:graphicData uri="http://schemas.openxmlformats.org/drawingml/2006/picture">
+                <pic:pic xmlns:pic="http://schemas.openxmlformats.org/drawingml/2006/picture">
+                  <pic:nvPicPr>
+                    <pic:cNvPr id="1005923903" name="Picture 1" descr="A screenshot of a computer&#10;&#10;AI-generated content may be incorrect."/>
+                    <pic:cNvPicPr/>
+                  </pic:nvPicPr>
+                  <pic:blipFill>
+                    <a:blip r:embed="rId33"/>
+                    <a:stretch>
+                      <a:fillRect/>
+                    </a:stretch>
+                  </pic:blipFill>
+                  <pic:spPr>
+                    <a:xfrm>
+                      <a:off x="0" y="0"/>
+                      <a:ext cx="3084962" cy="2390845"/>
+                    </a:xfrm>
+                    <a:prstGeom prst="rect">
+                      <a:avLst/>
+                    </a:prstGeom>
+                  </pic:spPr>
+                </pic:pic>
+              </a:graphicData>
+            </a:graphic>
+          </wp:inline>
+        </w:drawing>
+      </w:r>
+    </w:p>
+    <w:p/>
+    <w:p/>
+    <w:p/>
+    <w:p/>
+    <w:p/>
+    <w:p/>
+    <w:p>
+      <w:r>
+        <w:t xml:space="preserve">I was looking and </w:t>
+      </w:r>
+    </w:p>
+    <w:p>
+      <w:r>
+        <w:rPr>
+          <w:noProof/>
+        </w:rPr>
+        <w:drawing>
+          <wp:inline distT="0" distB="0" distL="0" distR="0" wp14:anchorId="142AA887" wp14:editId="2F96D652">
+            <wp:extent cx="5943600" cy="1750695"/>
+            <wp:effectExtent l="0" t="0" r="0" b="1905"/>
+            <wp:docPr id="851444649" name="Picture 1" descr="A screenshot of a phone&#10;&#10;AI-generated content may be incorrect."/>
+            <wp:cNvGraphicFramePr>
+              <a:graphicFrameLocks xmlns:a="http://schemas.openxmlformats.org/drawingml/2006/main" noChangeAspect="1"/>
+            </wp:cNvGraphicFramePr>
+            <a:graphic xmlns:a="http://schemas.openxmlformats.org/drawingml/2006/main">
+              <a:graphicData uri="http://schemas.openxmlformats.org/drawingml/2006/picture">
+                <pic:pic xmlns:pic="http://schemas.openxmlformats.org/drawingml/2006/picture">
+                  <pic:nvPicPr>
+                    <pic:cNvPr id="851444649" name="Picture 1" descr="A screenshot of a phone&#10;&#10;AI-generated content may be incorrect."/>
+                    <pic:cNvPicPr/>
+                  </pic:nvPicPr>
+                  <pic:blipFill>
+                    <a:blip r:embed="rId34"/>
+                    <a:stretch>
+                      <a:fillRect/>
+                    </a:stretch>
+                  </pic:blipFill>
+                  <pic:spPr>
+                    <a:xfrm>
+                      <a:off x="0" y="0"/>
+                      <a:ext cx="5943600" cy="1750695"/>
+                    </a:xfrm>
+                    <a:prstGeom prst="rect">
+                      <a:avLst/>
+                    </a:prstGeom>
+                  </pic:spPr>
+                </pic:pic>
+              </a:graphicData>
+            </a:graphic>
+          </wp:inline>
+        </w:drawing>
+      </w:r>
+    </w:p>
+    <w:p>
+      <w:r>
+        <w:t>And I delivered it</w:t>
+      </w:r>
+    </w:p>
+    <w:p/>
+    <w:p/>
+    <w:p/>
+    <w:p/>
+    <w:p/>
     <w:p/>
     <w:sectPr>
-      <w:footerReference w:type="even" r:id="rId10"/>
-      <w:footerReference w:type="default" r:id="rId11"/>
-      <w:footerReference w:type="first" r:id="rId12"/>
+      <w:footerReference w:type="even" r:id="rId35"/>
+      <w:footerReference w:type="default" r:id="rId36"/>
+      <w:footerReference w:type="first" r:id="rId37"/>
       <w:pgSz w:w="12240" w:h="15840"/>
       <w:pgMar w:top="1440" w:right="1440" w:bottom="1440" w:left="1440" w:header="720" w:footer="720" w:gutter="0"/>
       <w:cols w:space="720"/>
@@ -782,7 +2641,6 @@
               <v:path gradientshapeok="t" o:connecttype="rect"/>
             </v:shapetype>
             <v:shape id="Text Box 2" o:spid="_x0000_s1026" type="#_x0000_t202" alt="INTERNAL" style="position:absolute;margin-left:0;margin-top:0;width:40.65pt;height:29.15pt;z-index:251659264;visibility:visible;mso-wrap-style:none;mso-wrap-distance-left:0;mso-wrap-distance-top:0;mso-wrap-distance-right:0;mso-wrap-distance-bottom:0;mso-position-horizontal:center;mso-position-horizontal-relative:page;mso-position-vertical:bottom;mso-position-vertical-relative:page;v-text-anchor:bottom" o:gfxdata="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" filled="f" stroked="f">
-              <v:fill o:detectmouseclick="t"/>
               <v:textbox style="mso-fit-shape-to-text:t" inset="0,0,0,15pt">
                 <w:txbxContent>
                   <w:p>
@@ -913,7 +2771,6 @@
               <v:path gradientshapeok="t" o:connecttype="rect"/>
             </v:shapetype>
             <v:shape id="Text Box 3" o:spid="_x0000_s1027" type="#_x0000_t202" alt="INTERNAL" style="position:absolute;margin-left:0;margin-top:0;width:40.65pt;height:29.15pt;z-index:251660288;visibility:visible;mso-wrap-style:none;mso-wrap-distance-left:0;mso-wrap-distance-top:0;mso-wrap-distance-right:0;mso-wrap-distance-bottom:0;mso-position-horizontal:center;mso-position-horizontal-relative:page;mso-position-vertical:bottom;mso-position-vertical-relative:page;v-text-anchor:bottom" o:gfxdata="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" filled="f" stroked="f">
-              <v:fill o:detectmouseclick="t"/>
               <v:textbox style="mso-fit-shape-to-text:t" inset="0,0,0,15pt">
                 <w:txbxContent>
                   <w:p>
@@ -1044,7 +2901,6 @@
               <v:path gradientshapeok="t" o:connecttype="rect"/>
             </v:shapetype>
             <v:shape id="Text Box 1" o:spid="_x0000_s1028" type="#_x0000_t202" alt="INTERNAL" style="position:absolute;margin-left:0;margin-top:0;width:40.65pt;height:29.15pt;z-index:251658240;visibility:visible;mso-wrap-style:none;mso-wrap-distance-left:0;mso-wrap-distance-top:0;mso-wrap-distance-right:0;mso-wrap-distance-bottom:0;mso-position-horizontal:center;mso-position-horizontal-relative:page;mso-position-vertical:bottom;mso-position-vertical-relative:page;v-text-anchor:bottom" o:gfxdata="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" filled="f" stroked="f">
-              <v:fill o:detectmouseclick="t"/>
               <v:textbox style="mso-fit-shape-to-text:t" inset="0,0,0,15pt">
                 <w:txbxContent>
                   <w:p>
@@ -1258,9 +3114,9 @@
     </w:lvl>
   </w:abstractNum>
   <w:abstractNum w:abstractNumId="1" w15:restartNumberingAfterBreak="0">
-    <w:nsid w:val="6A2B3610"/>
+    <w:nsid w:val="54F50512"/>
     <w:multiLevelType w:val="multilevel"/>
-    <w:tmpl w:val="92B6E734"/>
+    <w:tmpl w:val="7E12F764"/>
     <w:lvl w:ilvl="0">
       <w:start w:val="1"/>
       <w:numFmt w:val="bullet"/>
@@ -1406,11 +3262,279 @@
       </w:rPr>
     </w:lvl>
   </w:abstractNum>
+  <w:abstractNum w:abstractNumId="2" w15:restartNumberingAfterBreak="0">
+    <w:nsid w:val="5A4674D4"/>
+    <w:multiLevelType w:val="multilevel"/>
+    <w:tmpl w:val="5D3EA460"/>
+    <w:lvl w:ilvl="0">
+      <w:start w:val="1"/>
+      <w:numFmt w:val="decimal"/>
+      <w:lvlText w:val="%1."/>
+      <w:lvlJc w:val="left"/>
+      <w:pPr>
+        <w:tabs>
+          <w:tab w:val="num" w:pos="720"/>
+        </w:tabs>
+        <w:ind w:left="720" w:hanging="360"/>
+      </w:pPr>
+    </w:lvl>
+    <w:lvl w:ilvl="1" w:tentative="1">
+      <w:start w:val="1"/>
+      <w:numFmt w:val="decimal"/>
+      <w:lvlText w:val="%2."/>
+      <w:lvlJc w:val="left"/>
+      <w:pPr>
+        <w:tabs>
+          <w:tab w:val="num" w:pos="1440"/>
+        </w:tabs>
+        <w:ind w:left="1440" w:hanging="360"/>
+      </w:pPr>
+    </w:lvl>
+    <w:lvl w:ilvl="2" w:tentative="1">
+      <w:start w:val="1"/>
+      <w:numFmt w:val="decimal"/>
+      <w:lvlText w:val="%3."/>
+      <w:lvlJc w:val="left"/>
+      <w:pPr>
+        <w:tabs>
+          <w:tab w:val="num" w:pos="2160"/>
+        </w:tabs>
+        <w:ind w:left="2160" w:hanging="360"/>
+      </w:pPr>
+    </w:lvl>
+    <w:lvl w:ilvl="3" w:tentative="1">
+      <w:start w:val="1"/>
+      <w:numFmt w:val="decimal"/>
+      <w:lvlText w:val="%4."/>
+      <w:lvlJc w:val="left"/>
+      <w:pPr>
+        <w:tabs>
+          <w:tab w:val="num" w:pos="2880"/>
+        </w:tabs>
+        <w:ind w:left="2880" w:hanging="360"/>
+      </w:pPr>
+    </w:lvl>
+    <w:lvl w:ilvl="4" w:tentative="1">
+      <w:start w:val="1"/>
+      <w:numFmt w:val="decimal"/>
+      <w:lvlText w:val="%5."/>
+      <w:lvlJc w:val="left"/>
+      <w:pPr>
+        <w:tabs>
+          <w:tab w:val="num" w:pos="3600"/>
+        </w:tabs>
+        <w:ind w:left="3600" w:hanging="360"/>
+      </w:pPr>
+    </w:lvl>
+    <w:lvl w:ilvl="5" w:tentative="1">
+      <w:start w:val="1"/>
+      <w:numFmt w:val="decimal"/>
+      <w:lvlText w:val="%6."/>
+      <w:lvlJc w:val="left"/>
+      <w:pPr>
+        <w:tabs>
+          <w:tab w:val="num" w:pos="4320"/>
+        </w:tabs>
+        <w:ind w:left="4320" w:hanging="360"/>
+      </w:pPr>
+    </w:lvl>
+    <w:lvl w:ilvl="6" w:tentative="1">
+      <w:start w:val="1"/>
+      <w:numFmt w:val="decimal"/>
+      <w:lvlText w:val="%7."/>
+      <w:lvlJc w:val="left"/>
+      <w:pPr>
+        <w:tabs>
+          <w:tab w:val="num" w:pos="5040"/>
+        </w:tabs>
+        <w:ind w:left="5040" w:hanging="360"/>
+      </w:pPr>
+    </w:lvl>
+    <w:lvl w:ilvl="7" w:tentative="1">
+      <w:start w:val="1"/>
+      <w:numFmt w:val="decimal"/>
+      <w:lvlText w:val="%8."/>
+      <w:lvlJc w:val="left"/>
+      <w:pPr>
+        <w:tabs>
+          <w:tab w:val="num" w:pos="5760"/>
+        </w:tabs>
+        <w:ind w:left="5760" w:hanging="360"/>
+      </w:pPr>
+    </w:lvl>
+    <w:lvl w:ilvl="8" w:tentative="1">
+      <w:start w:val="1"/>
+      <w:numFmt w:val="decimal"/>
+      <w:lvlText w:val="%9."/>
+      <w:lvlJc w:val="left"/>
+      <w:pPr>
+        <w:tabs>
+          <w:tab w:val="num" w:pos="6480"/>
+        </w:tabs>
+        <w:ind w:left="6480" w:hanging="360"/>
+      </w:pPr>
+    </w:lvl>
+  </w:abstractNum>
+  <w:abstractNum w:abstractNumId="3" w15:restartNumberingAfterBreak="0">
+    <w:nsid w:val="6A2B3610"/>
+    <w:multiLevelType w:val="multilevel"/>
+    <w:tmpl w:val="92B6E734"/>
+    <w:lvl w:ilvl="0">
+      <w:start w:val="1"/>
+      <w:numFmt w:val="bullet"/>
+      <w:lvlText w:val=""/>
+      <w:lvlJc w:val="left"/>
+      <w:pPr>
+        <w:tabs>
+          <w:tab w:val="num" w:pos="720"/>
+        </w:tabs>
+        <w:ind w:left="720" w:hanging="360"/>
+      </w:pPr>
+      <w:rPr>
+        <w:rFonts w:ascii="Symbol" w:hAnsi="Symbol" w:hint="default"/>
+        <w:sz w:val="20"/>
+      </w:rPr>
+    </w:lvl>
+    <w:lvl w:ilvl="1" w:tentative="1">
+      <w:start w:val="1"/>
+      <w:numFmt w:val="bullet"/>
+      <w:lvlText w:val=""/>
+      <w:lvlJc w:val="left"/>
+      <w:pPr>
+        <w:tabs>
+          <w:tab w:val="num" w:pos="1440"/>
+        </w:tabs>
+        <w:ind w:left="1440" w:hanging="360"/>
+      </w:pPr>
+      <w:rPr>
+        <w:rFonts w:ascii="Symbol" w:hAnsi="Symbol" w:hint="default"/>
+        <w:sz w:val="20"/>
+      </w:rPr>
+    </w:lvl>
+    <w:lvl w:ilvl="2" w:tentative="1">
+      <w:start w:val="1"/>
+      <w:numFmt w:val="bullet"/>
+      <w:lvlText w:val=""/>
+      <w:lvlJc w:val="left"/>
+      <w:pPr>
+        <w:tabs>
+          <w:tab w:val="num" w:pos="2160"/>
+        </w:tabs>
+        <w:ind w:left="2160" w:hanging="360"/>
+      </w:pPr>
+      <w:rPr>
+        <w:rFonts w:ascii="Symbol" w:hAnsi="Symbol" w:hint="default"/>
+        <w:sz w:val="20"/>
+      </w:rPr>
+    </w:lvl>
+    <w:lvl w:ilvl="3" w:tentative="1">
+      <w:start w:val="1"/>
+      <w:numFmt w:val="bullet"/>
+      <w:lvlText w:val=""/>
+      <w:lvlJc w:val="left"/>
+      <w:pPr>
+        <w:tabs>
+          <w:tab w:val="num" w:pos="2880"/>
+        </w:tabs>
+        <w:ind w:left="2880" w:hanging="360"/>
+      </w:pPr>
+      <w:rPr>
+        <w:rFonts w:ascii="Symbol" w:hAnsi="Symbol" w:hint="default"/>
+        <w:sz w:val="20"/>
+      </w:rPr>
+    </w:lvl>
+    <w:lvl w:ilvl="4" w:tentative="1">
+      <w:start w:val="1"/>
+      <w:numFmt w:val="bullet"/>
+      <w:lvlText w:val=""/>
+      <w:lvlJc w:val="left"/>
+      <w:pPr>
+        <w:tabs>
+          <w:tab w:val="num" w:pos="3600"/>
+        </w:tabs>
+        <w:ind w:left="3600" w:hanging="360"/>
+      </w:pPr>
+      <w:rPr>
+        <w:rFonts w:ascii="Symbol" w:hAnsi="Symbol" w:hint="default"/>
+        <w:sz w:val="20"/>
+      </w:rPr>
+    </w:lvl>
+    <w:lvl w:ilvl="5" w:tentative="1">
+      <w:start w:val="1"/>
+      <w:numFmt w:val="bullet"/>
+      <w:lvlText w:val=""/>
+      <w:lvlJc w:val="left"/>
+      <w:pPr>
+        <w:tabs>
+          <w:tab w:val="num" w:pos="4320"/>
+        </w:tabs>
+        <w:ind w:left="4320" w:hanging="360"/>
+      </w:pPr>
+      <w:rPr>
+        <w:rFonts w:ascii="Symbol" w:hAnsi="Symbol" w:hint="default"/>
+        <w:sz w:val="20"/>
+      </w:rPr>
+    </w:lvl>
+    <w:lvl w:ilvl="6" w:tentative="1">
+      <w:start w:val="1"/>
+      <w:numFmt w:val="bullet"/>
+      <w:lvlText w:val=""/>
+      <w:lvlJc w:val="left"/>
+      <w:pPr>
+        <w:tabs>
+          <w:tab w:val="num" w:pos="5040"/>
+        </w:tabs>
+        <w:ind w:left="5040" w:hanging="360"/>
+      </w:pPr>
+      <w:rPr>
+        <w:rFonts w:ascii="Symbol" w:hAnsi="Symbol" w:hint="default"/>
+        <w:sz w:val="20"/>
+      </w:rPr>
+    </w:lvl>
+    <w:lvl w:ilvl="7" w:tentative="1">
+      <w:start w:val="1"/>
+      <w:numFmt w:val="bullet"/>
+      <w:lvlText w:val=""/>
+      <w:lvlJc w:val="left"/>
+      <w:pPr>
+        <w:tabs>
+          <w:tab w:val="num" w:pos="5760"/>
+        </w:tabs>
+        <w:ind w:left="5760" w:hanging="360"/>
+      </w:pPr>
+      <w:rPr>
+        <w:rFonts w:ascii="Symbol" w:hAnsi="Symbol" w:hint="default"/>
+        <w:sz w:val="20"/>
+      </w:rPr>
+    </w:lvl>
+    <w:lvl w:ilvl="8" w:tentative="1">
+      <w:start w:val="1"/>
+      <w:numFmt w:val="bullet"/>
+      <w:lvlText w:val=""/>
+      <w:lvlJc w:val="left"/>
+      <w:pPr>
+        <w:tabs>
+          <w:tab w:val="num" w:pos="6480"/>
+        </w:tabs>
+        <w:ind w:left="6480" w:hanging="360"/>
+      </w:pPr>
+      <w:rPr>
+        <w:rFonts w:ascii="Symbol" w:hAnsi="Symbol" w:hint="default"/>
+        <w:sz w:val="20"/>
+      </w:rPr>
+    </w:lvl>
+  </w:abstractNum>
   <w:num w:numId="1" w16cid:durableId="784080012">
     <w:abstractNumId w:val="0"/>
   </w:num>
   <w:num w:numId="2" w16cid:durableId="590965021">
+    <w:abstractNumId w:val="3"/>
+  </w:num>
+  <w:num w:numId="3" w16cid:durableId="1040663325">
     <w:abstractNumId w:val="1"/>
+  </w:num>
+  <w:num w:numId="4" w16cid:durableId="1152061614">
+    <w:abstractNumId w:val="2"/>
   </w:num>
 </w:numbering>
 </file>
@@ -1815,7 +3939,7 @@
   <w:style w:type="paragraph" w:default="1" w:styleId="Normal">
     <w:name w:val="Normal"/>
     <w:qFormat/>
-    <w:rsid w:val="00B754F7"/>
+    <w:rsid w:val="006914AA"/>
   </w:style>
   <w:style w:type="paragraph" w:styleId="Heading1">
     <w:name w:val="heading 1"/>
@@ -1867,7 +3991,6 @@
     <w:next w:val="Normal"/>
     <w:link w:val="Heading3Char"/>
     <w:uiPriority w:val="9"/>
-    <w:semiHidden/>
     <w:unhideWhenUsed/>
     <w:qFormat/>
     <w:rsid w:val="00C35A91"/>
@@ -2019,6 +4142,7 @@
   <w:style w:type="character" w:default="1" w:styleId="DefaultParagraphFont">
     <w:name w:val="Default Paragraph Font"/>
     <w:uiPriority w:val="1"/>
+    <w:semiHidden/>
     <w:unhideWhenUsed/>
   </w:style>
   <w:style w:type="table" w:default="1" w:styleId="TableNormal">
@@ -2074,7 +4198,6 @@
     <w:basedOn w:val="DefaultParagraphFont"/>
     <w:link w:val="Heading3"/>
     <w:uiPriority w:val="9"/>
-    <w:semiHidden/>
     <w:rsid w:val="00C35A91"/>
     <w:rPr>
       <w:rFonts w:eastAsiaTheme="majorEastAsia" w:cstheme="majorBidi"/>
@@ -2384,6 +4507,28 @@
     <w:uiPriority w:val="99"/>
     <w:rsid w:val="00427639"/>
   </w:style>
+  <w:style w:type="paragraph" w:styleId="Header">
+    <w:name w:val="header"/>
+    <w:basedOn w:val="Normal"/>
+    <w:link w:val="HeaderChar"/>
+    <w:uiPriority w:val="99"/>
+    <w:unhideWhenUsed/>
+    <w:rsid w:val="007A0C2A"/>
+    <w:pPr>
+      <w:tabs>
+        <w:tab w:val="center" w:pos="4680"/>
+        <w:tab w:val="right" w:pos="9360"/>
+      </w:tabs>
+      <w:spacing w:after="0" w:line="240" w:lineRule="auto"/>
+    </w:pPr>
+  </w:style>
+  <w:style w:type="character" w:customStyle="1" w:styleId="HeaderChar">
+    <w:name w:val="Header Char"/>
+    <w:basedOn w:val="DefaultParagraphFont"/>
+    <w:link w:val="Header"/>
+    <w:uiPriority w:val="99"/>
+    <w:rsid w:val="007A0C2A"/>
+  </w:style>
 </w:styles>
 </file>
 

</xml_diff>